<commit_message>
Bugfix RQ4, delete node shape when there are no further propertyshapes
</commit_message>
<xml_diff>
--- a/QseEvolvingKgWebApp/notes/Schreiben/FeedbackJuni.docx
+++ b/QseEvolvingKgWebApp/notes/Schreiben/FeedbackJuni.docx
@@ -267,6 +267,7 @@
         <w:textAlignment w:val="baseline"/>
         <w:rPr>
           <w:rFonts w:ascii="Segoe UI" w:hAnsi="Segoe UI" w:cs="Segoe UI"/>
+          <w:color w:val="4EA72E" w:themeColor="accent6"/>
           <w:sz w:val="18"/>
           <w:szCs w:val="18"/>
           <w:lang w:val="de-DE"/>
@@ -276,6 +277,7 @@
         <w:rPr>
           <w:rStyle w:val="normaltextrun"/>
           <w:rFonts w:ascii="Calibri" w:eastAsiaTheme="majorEastAsia" w:hAnsi="Calibri" w:cs="Calibri"/>
+          <w:color w:val="4EA72E" w:themeColor="accent6"/>
           <w:sz w:val="22"/>
           <w:szCs w:val="22"/>
           <w:lang w:val="de-DE"/>
@@ -286,6 +288,7 @@
         <w:rPr>
           <w:rStyle w:val="spellingerror"/>
           <w:rFonts w:ascii="Calibri" w:eastAsiaTheme="majorEastAsia" w:hAnsi="Calibri" w:cs="Calibri"/>
+          <w:color w:val="4EA72E" w:themeColor="accent6"/>
           <w:sz w:val="22"/>
           <w:szCs w:val="22"/>
           <w:lang w:val="de-DE"/>
@@ -296,6 +299,7 @@
         <w:rPr>
           <w:rStyle w:val="normaltextrun"/>
           <w:rFonts w:ascii="Calibri" w:eastAsiaTheme="majorEastAsia" w:hAnsi="Calibri" w:cs="Calibri"/>
+          <w:color w:val="4EA72E" w:themeColor="accent6"/>
           <w:sz w:val="22"/>
           <w:szCs w:val="22"/>
           <w:lang w:val="de-DE"/>
@@ -306,6 +310,7 @@
         <w:rPr>
           <w:rStyle w:val="spellingerror"/>
           <w:rFonts w:ascii="Calibri" w:eastAsiaTheme="majorEastAsia" w:hAnsi="Calibri" w:cs="Calibri"/>
+          <w:color w:val="4EA72E" w:themeColor="accent6"/>
           <w:sz w:val="22"/>
           <w:szCs w:val="22"/>
           <w:lang w:val="de-DE"/>
@@ -316,16 +321,18 @@
         <w:rPr>
           <w:rStyle w:val="normaltextrun"/>
           <w:rFonts w:ascii="Calibri" w:eastAsiaTheme="majorEastAsia" w:hAnsi="Calibri" w:cs="Calibri"/>
-          <w:sz w:val="22"/>
-          <w:szCs w:val="22"/>
-          <w:lang w:val="de-DE"/>
-        </w:rPr>
-        <w:t> </w:t>
-      </w:r>
-      <w:r>
-        <w:rPr>
-          <w:rStyle w:val="spellingerror"/>
-          <w:rFonts w:ascii="Calibri" w:eastAsiaTheme="majorEastAsia" w:hAnsi="Calibri" w:cs="Calibri"/>
+          <w:color w:val="4EA72E" w:themeColor="accent6"/>
+          <w:sz w:val="22"/>
+          <w:szCs w:val="22"/>
+          <w:lang w:val="de-DE"/>
+        </w:rPr>
+        <w:t> </w:t>
+      </w:r>
+      <w:r>
+        <w:rPr>
+          <w:rStyle w:val="spellingerror"/>
+          <w:rFonts w:ascii="Calibri" w:eastAsiaTheme="majorEastAsia" w:hAnsi="Calibri" w:cs="Calibri"/>
+          <w:color w:val="4EA72E" w:themeColor="accent6"/>
           <w:sz w:val="22"/>
           <w:szCs w:val="22"/>
           <w:lang w:val="de-DE"/>
@@ -336,6 +343,7 @@
         <w:rPr>
           <w:rStyle w:val="normaltextrun"/>
           <w:rFonts w:ascii="Calibri" w:eastAsiaTheme="majorEastAsia" w:hAnsi="Calibri" w:cs="Calibri"/>
+          <w:color w:val="4EA72E" w:themeColor="accent6"/>
           <w:sz w:val="22"/>
           <w:szCs w:val="22"/>
           <w:lang w:val="de-DE"/>
@@ -346,6 +354,7 @@
         <w:rPr>
           <w:rStyle w:val="spellingerror"/>
           <w:rFonts w:ascii="Calibri" w:eastAsiaTheme="majorEastAsia" w:hAnsi="Calibri" w:cs="Calibri"/>
+          <w:color w:val="4EA72E" w:themeColor="accent6"/>
           <w:sz w:val="22"/>
           <w:szCs w:val="22"/>
           <w:lang w:val="de-DE"/>
@@ -356,21 +365,12 @@
         <w:rPr>
           <w:rStyle w:val="eop"/>
           <w:rFonts w:ascii="Calibri" w:eastAsiaTheme="majorEastAsia" w:hAnsi="Calibri" w:cs="Calibri"/>
-          <w:sz w:val="22"/>
-          <w:szCs w:val="22"/>
-          <w:lang w:val="de-DE"/>
-        </w:rPr>
-        <w:t> </w:t>
-      </w:r>
-      <w:r>
-        <w:rPr>
-          <w:rStyle w:val="eop"/>
-          <w:rFonts w:ascii="Calibri" w:eastAsiaTheme="majorEastAsia" w:hAnsi="Calibri" w:cs="Calibri"/>
-          <w:sz w:val="22"/>
-          <w:szCs w:val="22"/>
-          <w:lang w:val="de-DE"/>
-        </w:rPr>
-        <w:t>10</w:t>
+          <w:color w:val="4EA72E" w:themeColor="accent6"/>
+          <w:sz w:val="22"/>
+          <w:szCs w:val="22"/>
+          <w:lang w:val="de-DE"/>
+        </w:rPr>
+        <w:t> 10</w:t>
       </w:r>
     </w:p>
     <w:p>
@@ -384,6 +384,7 @@
         <w:textAlignment w:val="baseline"/>
         <w:rPr>
           <w:rFonts w:ascii="Segoe UI" w:hAnsi="Segoe UI" w:cs="Segoe UI"/>
+          <w:color w:val="4EA72E" w:themeColor="accent6"/>
           <w:sz w:val="18"/>
           <w:szCs w:val="18"/>
           <w:lang w:val="de-DE"/>
@@ -393,6 +394,7 @@
         <w:rPr>
           <w:rStyle w:val="spellingerror"/>
           <w:rFonts w:ascii="Calibri" w:eastAsiaTheme="majorEastAsia" w:hAnsi="Calibri" w:cs="Calibri"/>
+          <w:color w:val="4EA72E" w:themeColor="accent6"/>
           <w:sz w:val="22"/>
           <w:szCs w:val="22"/>
           <w:lang w:val="de-DE"/>
@@ -403,6 +405,7 @@
         <w:rPr>
           <w:rStyle w:val="normaltextrun"/>
           <w:rFonts w:ascii="Calibri" w:eastAsiaTheme="majorEastAsia" w:hAnsi="Calibri" w:cs="Calibri"/>
+          <w:color w:val="4EA72E" w:themeColor="accent6"/>
           <w:sz w:val="22"/>
           <w:szCs w:val="22"/>
           <w:lang w:val="de-DE"/>
@@ -413,6 +416,7 @@
         <w:rPr>
           <w:rStyle w:val="spellingerror"/>
           <w:rFonts w:ascii="Calibri" w:eastAsiaTheme="majorEastAsia" w:hAnsi="Calibri" w:cs="Calibri"/>
+          <w:color w:val="4EA72E" w:themeColor="accent6"/>
           <w:sz w:val="22"/>
           <w:szCs w:val="22"/>
           <w:lang w:val="de-DE"/>
@@ -423,6 +427,7 @@
         <w:rPr>
           <w:rStyle w:val="normaltextrun"/>
           <w:rFonts w:ascii="Calibri" w:eastAsiaTheme="majorEastAsia" w:hAnsi="Calibri" w:cs="Calibri"/>
+          <w:color w:val="4EA72E" w:themeColor="accent6"/>
           <w:sz w:val="22"/>
           <w:szCs w:val="22"/>
           <w:lang w:val="de-DE"/>
@@ -433,6 +438,7 @@
         <w:rPr>
           <w:rStyle w:val="spellingerror"/>
           <w:rFonts w:ascii="Calibri" w:eastAsiaTheme="majorEastAsia" w:hAnsi="Calibri" w:cs="Calibri"/>
+          <w:color w:val="4EA72E" w:themeColor="accent6"/>
           <w:sz w:val="22"/>
           <w:szCs w:val="22"/>
           <w:lang w:val="de-DE"/>
@@ -443,16 +449,18 @@
         <w:rPr>
           <w:rStyle w:val="normaltextrun"/>
           <w:rFonts w:ascii="Calibri" w:eastAsiaTheme="majorEastAsia" w:hAnsi="Calibri" w:cs="Calibri"/>
-          <w:sz w:val="22"/>
-          <w:szCs w:val="22"/>
-          <w:lang w:val="de-DE"/>
-        </w:rPr>
-        <w:t> </w:t>
-      </w:r>
-      <w:r>
-        <w:rPr>
-          <w:rStyle w:val="spellingerror"/>
-          <w:rFonts w:ascii="Calibri" w:eastAsiaTheme="majorEastAsia" w:hAnsi="Calibri" w:cs="Calibri"/>
+          <w:color w:val="4EA72E" w:themeColor="accent6"/>
+          <w:sz w:val="22"/>
+          <w:szCs w:val="22"/>
+          <w:lang w:val="de-DE"/>
+        </w:rPr>
+        <w:t> </w:t>
+      </w:r>
+      <w:r>
+        <w:rPr>
+          <w:rStyle w:val="spellingerror"/>
+          <w:rFonts w:ascii="Calibri" w:eastAsiaTheme="majorEastAsia" w:hAnsi="Calibri" w:cs="Calibri"/>
+          <w:color w:val="4EA72E" w:themeColor="accent6"/>
           <w:sz w:val="22"/>
           <w:szCs w:val="22"/>
           <w:lang w:val="de-DE"/>
@@ -463,6 +471,7 @@
         <w:rPr>
           <w:rStyle w:val="normaltextrun"/>
           <w:rFonts w:ascii="Calibri" w:eastAsiaTheme="majorEastAsia" w:hAnsi="Calibri" w:cs="Calibri"/>
+          <w:color w:val="4EA72E" w:themeColor="accent6"/>
           <w:sz w:val="22"/>
           <w:szCs w:val="22"/>
           <w:lang w:val="de-DE"/>
@@ -473,6 +482,7 @@
         <w:rPr>
           <w:rStyle w:val="spellingerror"/>
           <w:rFonts w:ascii="Calibri" w:eastAsiaTheme="majorEastAsia" w:hAnsi="Calibri" w:cs="Calibri"/>
+          <w:color w:val="4EA72E" w:themeColor="accent6"/>
           <w:sz w:val="22"/>
           <w:szCs w:val="22"/>
           <w:lang w:val="de-DE"/>
@@ -483,6 +493,7 @@
         <w:rPr>
           <w:rStyle w:val="normaltextrun"/>
           <w:rFonts w:ascii="Calibri" w:eastAsiaTheme="majorEastAsia" w:hAnsi="Calibri" w:cs="Calibri"/>
+          <w:color w:val="4EA72E" w:themeColor="accent6"/>
           <w:sz w:val="22"/>
           <w:szCs w:val="22"/>
           <w:lang w:val="de-DE"/>
@@ -493,21 +504,12 @@
         <w:rPr>
           <w:rStyle w:val="eop"/>
           <w:rFonts w:ascii="Calibri" w:eastAsiaTheme="majorEastAsia" w:hAnsi="Calibri" w:cs="Calibri"/>
-          <w:sz w:val="22"/>
-          <w:szCs w:val="22"/>
-          <w:lang w:val="de-DE"/>
-        </w:rPr>
-        <w:t> </w:t>
-      </w:r>
-      <w:r>
-        <w:rPr>
-          <w:rStyle w:val="eop"/>
-          <w:rFonts w:ascii="Calibri" w:eastAsiaTheme="majorEastAsia" w:hAnsi="Calibri" w:cs="Calibri"/>
-          <w:sz w:val="22"/>
-          <w:szCs w:val="22"/>
-          <w:lang w:val="de-DE"/>
-        </w:rPr>
-        <w:t>5</w:t>
+          <w:color w:val="4EA72E" w:themeColor="accent6"/>
+          <w:sz w:val="22"/>
+          <w:szCs w:val="22"/>
+          <w:lang w:val="de-DE"/>
+        </w:rPr>
+        <w:t> 5</w:t>
       </w:r>
     </w:p>
     <w:p>
@@ -521,6 +523,7 @@
         <w:textAlignment w:val="baseline"/>
         <w:rPr>
           <w:rFonts w:ascii="Segoe UI" w:hAnsi="Segoe UI" w:cs="Segoe UI"/>
+          <w:color w:val="4EA72E" w:themeColor="accent6"/>
           <w:sz w:val="18"/>
           <w:szCs w:val="18"/>
           <w:lang w:val="de-DE"/>
@@ -530,6 +533,7 @@
         <w:rPr>
           <w:rStyle w:val="spellingerror"/>
           <w:rFonts w:ascii="Calibri" w:eastAsiaTheme="majorEastAsia" w:hAnsi="Calibri" w:cs="Calibri"/>
+          <w:color w:val="4EA72E" w:themeColor="accent6"/>
           <w:sz w:val="22"/>
           <w:szCs w:val="22"/>
           <w:lang w:val="de-DE"/>
@@ -540,16 +544,18 @@
         <w:rPr>
           <w:rStyle w:val="normaltextrun"/>
           <w:rFonts w:ascii="Calibri" w:eastAsiaTheme="majorEastAsia" w:hAnsi="Calibri" w:cs="Calibri"/>
-          <w:sz w:val="22"/>
-          <w:szCs w:val="22"/>
-          <w:lang w:val="de-DE"/>
-        </w:rPr>
-        <w:t> </w:t>
-      </w:r>
-      <w:r>
-        <w:rPr>
-          <w:rStyle w:val="spellingerror"/>
-          <w:rFonts w:ascii="Calibri" w:eastAsiaTheme="majorEastAsia" w:hAnsi="Calibri" w:cs="Calibri"/>
+          <w:color w:val="4EA72E" w:themeColor="accent6"/>
+          <w:sz w:val="22"/>
+          <w:szCs w:val="22"/>
+          <w:lang w:val="de-DE"/>
+        </w:rPr>
+        <w:t> </w:t>
+      </w:r>
+      <w:r>
+        <w:rPr>
+          <w:rStyle w:val="spellingerror"/>
+          <w:rFonts w:ascii="Calibri" w:eastAsiaTheme="majorEastAsia" w:hAnsi="Calibri" w:cs="Calibri"/>
+          <w:color w:val="4EA72E" w:themeColor="accent6"/>
           <w:sz w:val="22"/>
           <w:szCs w:val="22"/>
           <w:lang w:val="de-DE"/>
@@ -560,6 +566,7 @@
         <w:rPr>
           <w:rStyle w:val="normaltextrun"/>
           <w:rFonts w:ascii="Calibri" w:eastAsiaTheme="majorEastAsia" w:hAnsi="Calibri" w:cs="Calibri"/>
+          <w:color w:val="4EA72E" w:themeColor="accent6"/>
           <w:sz w:val="22"/>
           <w:szCs w:val="22"/>
           <w:lang w:val="de-DE"/>
@@ -570,21 +577,12 @@
         <w:rPr>
           <w:rStyle w:val="eop"/>
           <w:rFonts w:ascii="Calibri" w:eastAsiaTheme="majorEastAsia" w:hAnsi="Calibri" w:cs="Calibri"/>
-          <w:sz w:val="22"/>
-          <w:szCs w:val="22"/>
-          <w:lang w:val="de-DE"/>
-        </w:rPr>
-        <w:t> </w:t>
-      </w:r>
-      <w:r>
-        <w:rPr>
-          <w:rStyle w:val="eop"/>
-          <w:rFonts w:ascii="Calibri" w:eastAsiaTheme="majorEastAsia" w:hAnsi="Calibri" w:cs="Calibri"/>
-          <w:sz w:val="22"/>
-          <w:szCs w:val="22"/>
-          <w:lang w:val="de-DE"/>
-        </w:rPr>
-        <w:t>5</w:t>
+          <w:color w:val="4EA72E" w:themeColor="accent6"/>
+          <w:sz w:val="22"/>
+          <w:szCs w:val="22"/>
+          <w:lang w:val="de-DE"/>
+        </w:rPr>
+        <w:t> 5</w:t>
       </w:r>
     </w:p>
     <w:p>
@@ -598,6 +596,7 @@
         <w:textAlignment w:val="baseline"/>
         <w:rPr>
           <w:rFonts w:ascii="Segoe UI" w:hAnsi="Segoe UI" w:cs="Segoe UI"/>
+          <w:color w:val="4EA72E" w:themeColor="accent6"/>
           <w:sz w:val="18"/>
           <w:szCs w:val="18"/>
           <w:lang w:val="de-DE"/>
@@ -607,6 +606,7 @@
         <w:rPr>
           <w:rStyle w:val="spellingerror"/>
           <w:rFonts w:ascii="Calibri" w:eastAsiaTheme="majorEastAsia" w:hAnsi="Calibri" w:cs="Calibri"/>
+          <w:color w:val="4EA72E" w:themeColor="accent6"/>
           <w:sz w:val="22"/>
           <w:szCs w:val="22"/>
           <w:lang w:val="de-DE"/>
@@ -617,16 +617,18 @@
         <w:rPr>
           <w:rStyle w:val="normaltextrun"/>
           <w:rFonts w:ascii="Calibri" w:eastAsiaTheme="majorEastAsia" w:hAnsi="Calibri" w:cs="Calibri"/>
-          <w:sz w:val="22"/>
-          <w:szCs w:val="22"/>
-          <w:lang w:val="de-DE"/>
-        </w:rPr>
-        <w:t> </w:t>
-      </w:r>
-      <w:r>
-        <w:rPr>
-          <w:rStyle w:val="spellingerror"/>
-          <w:rFonts w:ascii="Calibri" w:eastAsiaTheme="majorEastAsia" w:hAnsi="Calibri" w:cs="Calibri"/>
+          <w:color w:val="4EA72E" w:themeColor="accent6"/>
+          <w:sz w:val="22"/>
+          <w:szCs w:val="22"/>
+          <w:lang w:val="de-DE"/>
+        </w:rPr>
+        <w:t> </w:t>
+      </w:r>
+      <w:r>
+        <w:rPr>
+          <w:rStyle w:val="spellingerror"/>
+          <w:rFonts w:ascii="Calibri" w:eastAsiaTheme="majorEastAsia" w:hAnsi="Calibri" w:cs="Calibri"/>
+          <w:color w:val="4EA72E" w:themeColor="accent6"/>
           <w:sz w:val="22"/>
           <w:szCs w:val="22"/>
           <w:lang w:val="de-DE"/>
@@ -637,16 +639,18 @@
         <w:rPr>
           <w:rStyle w:val="normaltextrun"/>
           <w:rFonts w:ascii="Calibri" w:eastAsiaTheme="majorEastAsia" w:hAnsi="Calibri" w:cs="Calibri"/>
-          <w:sz w:val="22"/>
-          <w:szCs w:val="22"/>
-          <w:lang w:val="de-DE"/>
-        </w:rPr>
-        <w:t> </w:t>
-      </w:r>
-      <w:r>
-        <w:rPr>
-          <w:rStyle w:val="spellingerror"/>
-          <w:rFonts w:ascii="Calibri" w:eastAsiaTheme="majorEastAsia" w:hAnsi="Calibri" w:cs="Calibri"/>
+          <w:color w:val="4EA72E" w:themeColor="accent6"/>
+          <w:sz w:val="22"/>
+          <w:szCs w:val="22"/>
+          <w:lang w:val="de-DE"/>
+        </w:rPr>
+        <w:t> </w:t>
+      </w:r>
+      <w:r>
+        <w:rPr>
+          <w:rStyle w:val="spellingerror"/>
+          <w:rFonts w:ascii="Calibri" w:eastAsiaTheme="majorEastAsia" w:hAnsi="Calibri" w:cs="Calibri"/>
+          <w:color w:val="4EA72E" w:themeColor="accent6"/>
           <w:sz w:val="22"/>
           <w:szCs w:val="22"/>
           <w:lang w:val="de-DE"/>
@@ -657,16 +661,18 @@
         <w:rPr>
           <w:rStyle w:val="normaltextrun"/>
           <w:rFonts w:ascii="Calibri" w:eastAsiaTheme="majorEastAsia" w:hAnsi="Calibri" w:cs="Calibri"/>
-          <w:sz w:val="22"/>
-          <w:szCs w:val="22"/>
-          <w:lang w:val="de-DE"/>
-        </w:rPr>
-        <w:t> </w:t>
-      </w:r>
-      <w:r>
-        <w:rPr>
-          <w:rStyle w:val="spellingerror"/>
-          <w:rFonts w:ascii="Calibri" w:eastAsiaTheme="majorEastAsia" w:hAnsi="Calibri" w:cs="Calibri"/>
+          <w:color w:val="4EA72E" w:themeColor="accent6"/>
+          <w:sz w:val="22"/>
+          <w:szCs w:val="22"/>
+          <w:lang w:val="de-DE"/>
+        </w:rPr>
+        <w:t> </w:t>
+      </w:r>
+      <w:r>
+        <w:rPr>
+          <w:rStyle w:val="spellingerror"/>
+          <w:rFonts w:ascii="Calibri" w:eastAsiaTheme="majorEastAsia" w:hAnsi="Calibri" w:cs="Calibri"/>
+          <w:color w:val="4EA72E" w:themeColor="accent6"/>
           <w:sz w:val="22"/>
           <w:szCs w:val="22"/>
           <w:lang w:val="de-DE"/>
@@ -677,6 +683,7 @@
         <w:rPr>
           <w:rStyle w:val="normaltextrun"/>
           <w:rFonts w:ascii="Calibri" w:eastAsiaTheme="majorEastAsia" w:hAnsi="Calibri" w:cs="Calibri"/>
+          <w:color w:val="4EA72E" w:themeColor="accent6"/>
           <w:sz w:val="22"/>
           <w:szCs w:val="22"/>
           <w:lang w:val="de-DE"/>
@@ -687,6 +694,7 @@
         <w:rPr>
           <w:rStyle w:val="spellingerror"/>
           <w:rFonts w:ascii="Calibri" w:eastAsiaTheme="majorEastAsia" w:hAnsi="Calibri" w:cs="Calibri"/>
+          <w:color w:val="4EA72E" w:themeColor="accent6"/>
           <w:sz w:val="22"/>
           <w:szCs w:val="22"/>
           <w:lang w:val="de-DE"/>
@@ -697,16 +705,18 @@
         <w:rPr>
           <w:rStyle w:val="normaltextrun"/>
           <w:rFonts w:ascii="Calibri" w:eastAsiaTheme="majorEastAsia" w:hAnsi="Calibri" w:cs="Calibri"/>
-          <w:sz w:val="22"/>
-          <w:szCs w:val="22"/>
-          <w:lang w:val="de-DE"/>
-        </w:rPr>
-        <w:t> </w:t>
-      </w:r>
-      <w:r>
-        <w:rPr>
-          <w:rStyle w:val="spellingerror"/>
-          <w:rFonts w:ascii="Calibri" w:eastAsiaTheme="majorEastAsia" w:hAnsi="Calibri" w:cs="Calibri"/>
+          <w:color w:val="4EA72E" w:themeColor="accent6"/>
+          <w:sz w:val="22"/>
+          <w:szCs w:val="22"/>
+          <w:lang w:val="de-DE"/>
+        </w:rPr>
+        <w:t> </w:t>
+      </w:r>
+      <w:r>
+        <w:rPr>
+          <w:rStyle w:val="spellingerror"/>
+          <w:rFonts w:ascii="Calibri" w:eastAsiaTheme="majorEastAsia" w:hAnsi="Calibri" w:cs="Calibri"/>
+          <w:color w:val="4EA72E" w:themeColor="accent6"/>
           <w:sz w:val="22"/>
           <w:szCs w:val="22"/>
           <w:lang w:val="de-DE"/>
@@ -717,21 +727,12 @@
         <w:rPr>
           <w:rStyle w:val="eop"/>
           <w:rFonts w:ascii="Calibri" w:eastAsiaTheme="majorEastAsia" w:hAnsi="Calibri" w:cs="Calibri"/>
-          <w:sz w:val="22"/>
-          <w:szCs w:val="22"/>
-          <w:lang w:val="de-DE"/>
-        </w:rPr>
-        <w:t> </w:t>
-      </w:r>
-      <w:r>
-        <w:rPr>
-          <w:rStyle w:val="eop"/>
-          <w:rFonts w:ascii="Calibri" w:eastAsiaTheme="majorEastAsia" w:hAnsi="Calibri" w:cs="Calibri"/>
-          <w:sz w:val="22"/>
-          <w:szCs w:val="22"/>
-          <w:lang w:val="de-DE"/>
-        </w:rPr>
-        <w:t>5</w:t>
+          <w:color w:val="4EA72E" w:themeColor="accent6"/>
+          <w:sz w:val="22"/>
+          <w:szCs w:val="22"/>
+          <w:lang w:val="de-DE"/>
+        </w:rPr>
+        <w:t> 5</w:t>
       </w:r>
     </w:p>
     <w:p>
@@ -745,6 +746,7 @@
         <w:textAlignment w:val="baseline"/>
         <w:rPr>
           <w:rFonts w:ascii="Segoe UI" w:hAnsi="Segoe UI" w:cs="Segoe UI"/>
+          <w:color w:val="4EA72E" w:themeColor="accent6"/>
           <w:sz w:val="18"/>
           <w:szCs w:val="18"/>
           <w:lang w:val="en-US"/>
@@ -754,6 +756,7 @@
         <w:rPr>
           <w:rStyle w:val="normaltextrun"/>
           <w:rFonts w:ascii="Calibri" w:eastAsiaTheme="majorEastAsia" w:hAnsi="Calibri" w:cs="Calibri"/>
+          <w:color w:val="4EA72E" w:themeColor="accent6"/>
           <w:sz w:val="22"/>
           <w:szCs w:val="22"/>
           <w:lang w:val="en-US"/>
@@ -764,6 +767,7 @@
         <w:rPr>
           <w:rStyle w:val="spellingerror"/>
           <w:rFonts w:ascii="Calibri" w:eastAsiaTheme="majorEastAsia" w:hAnsi="Calibri" w:cs="Calibri"/>
+          <w:color w:val="4EA72E" w:themeColor="accent6"/>
           <w:sz w:val="22"/>
           <w:szCs w:val="22"/>
           <w:lang w:val="en-US"/>
@@ -774,21 +778,12 @@
         <w:rPr>
           <w:rStyle w:val="eop"/>
           <w:rFonts w:ascii="Calibri" w:eastAsiaTheme="majorEastAsia" w:hAnsi="Calibri" w:cs="Calibri"/>
+          <w:color w:val="4EA72E" w:themeColor="accent6"/>
           <w:sz w:val="22"/>
           <w:szCs w:val="22"/>
           <w:lang w:val="en-US"/>
         </w:rPr>
-        <w:t> </w:t>
-      </w:r>
-      <w:r>
-        <w:rPr>
-          <w:rStyle w:val="eop"/>
-          <w:rFonts w:ascii="Calibri" w:eastAsiaTheme="majorEastAsia" w:hAnsi="Calibri" w:cs="Calibri"/>
-          <w:sz w:val="22"/>
-          <w:szCs w:val="22"/>
-          <w:lang w:val="en-US"/>
-        </w:rPr>
-        <w:t>1</w:t>
+        <w:t> 1</w:t>
       </w:r>
     </w:p>
     <w:p>
@@ -802,6 +797,7 @@
         <w:textAlignment w:val="baseline"/>
         <w:rPr>
           <w:rFonts w:ascii="Segoe UI" w:hAnsi="Segoe UI" w:cs="Segoe UI"/>
+          <w:color w:val="4EA72E" w:themeColor="accent6"/>
           <w:sz w:val="18"/>
           <w:szCs w:val="18"/>
           <w:lang w:val="de-DE"/>
@@ -811,6 +807,7 @@
         <w:rPr>
           <w:rStyle w:val="spellingerror"/>
           <w:rFonts w:ascii="Calibri" w:eastAsiaTheme="majorEastAsia" w:hAnsi="Calibri" w:cs="Calibri"/>
+          <w:color w:val="4EA72E" w:themeColor="accent6"/>
           <w:sz w:val="22"/>
           <w:szCs w:val="22"/>
           <w:lang w:val="de-DE"/>
@@ -821,16 +818,18 @@
         <w:rPr>
           <w:rStyle w:val="normaltextrun"/>
           <w:rFonts w:ascii="Calibri" w:eastAsiaTheme="majorEastAsia" w:hAnsi="Calibri" w:cs="Calibri"/>
-          <w:sz w:val="22"/>
-          <w:szCs w:val="22"/>
-          <w:lang w:val="de-DE"/>
-        </w:rPr>
-        <w:t> </w:t>
-      </w:r>
-      <w:r>
-        <w:rPr>
-          <w:rStyle w:val="spellingerror"/>
-          <w:rFonts w:ascii="Calibri" w:eastAsiaTheme="majorEastAsia" w:hAnsi="Calibri" w:cs="Calibri"/>
+          <w:color w:val="4EA72E" w:themeColor="accent6"/>
+          <w:sz w:val="22"/>
+          <w:szCs w:val="22"/>
+          <w:lang w:val="de-DE"/>
+        </w:rPr>
+        <w:t> </w:t>
+      </w:r>
+      <w:r>
+        <w:rPr>
+          <w:rStyle w:val="spellingerror"/>
+          <w:rFonts w:ascii="Calibri" w:eastAsiaTheme="majorEastAsia" w:hAnsi="Calibri" w:cs="Calibri"/>
+          <w:color w:val="4EA72E" w:themeColor="accent6"/>
           <w:sz w:val="22"/>
           <w:szCs w:val="22"/>
           <w:lang w:val="de-DE"/>
@@ -841,16 +840,18 @@
         <w:rPr>
           <w:rStyle w:val="normaltextrun"/>
           <w:rFonts w:ascii="Calibri" w:eastAsiaTheme="majorEastAsia" w:hAnsi="Calibri" w:cs="Calibri"/>
-          <w:sz w:val="22"/>
-          <w:szCs w:val="22"/>
-          <w:lang w:val="de-DE"/>
-        </w:rPr>
-        <w:t> </w:t>
-      </w:r>
-      <w:r>
-        <w:rPr>
-          <w:rStyle w:val="spellingerror"/>
-          <w:rFonts w:ascii="Calibri" w:eastAsiaTheme="majorEastAsia" w:hAnsi="Calibri" w:cs="Calibri"/>
+          <w:color w:val="4EA72E" w:themeColor="accent6"/>
+          <w:sz w:val="22"/>
+          <w:szCs w:val="22"/>
+          <w:lang w:val="de-DE"/>
+        </w:rPr>
+        <w:t> </w:t>
+      </w:r>
+      <w:r>
+        <w:rPr>
+          <w:rStyle w:val="spellingerror"/>
+          <w:rFonts w:ascii="Calibri" w:eastAsiaTheme="majorEastAsia" w:hAnsi="Calibri" w:cs="Calibri"/>
+          <w:color w:val="4EA72E" w:themeColor="accent6"/>
           <w:sz w:val="22"/>
           <w:szCs w:val="22"/>
           <w:lang w:val="de-DE"/>
@@ -861,16 +862,18 @@
         <w:rPr>
           <w:rStyle w:val="normaltextrun"/>
           <w:rFonts w:ascii="Calibri" w:eastAsiaTheme="majorEastAsia" w:hAnsi="Calibri" w:cs="Calibri"/>
-          <w:sz w:val="22"/>
-          <w:szCs w:val="22"/>
-          <w:lang w:val="de-DE"/>
-        </w:rPr>
-        <w:t> </w:t>
-      </w:r>
-      <w:r>
-        <w:rPr>
-          <w:rStyle w:val="spellingerror"/>
-          <w:rFonts w:ascii="Calibri" w:eastAsiaTheme="majorEastAsia" w:hAnsi="Calibri" w:cs="Calibri"/>
+          <w:color w:val="4EA72E" w:themeColor="accent6"/>
+          <w:sz w:val="22"/>
+          <w:szCs w:val="22"/>
+          <w:lang w:val="de-DE"/>
+        </w:rPr>
+        <w:t> </w:t>
+      </w:r>
+      <w:r>
+        <w:rPr>
+          <w:rStyle w:val="spellingerror"/>
+          <w:rFonts w:ascii="Calibri" w:eastAsiaTheme="majorEastAsia" w:hAnsi="Calibri" w:cs="Calibri"/>
+          <w:color w:val="4EA72E" w:themeColor="accent6"/>
           <w:sz w:val="22"/>
           <w:szCs w:val="22"/>
           <w:lang w:val="de-DE"/>
@@ -881,6 +884,7 @@
         <w:rPr>
           <w:rStyle w:val="normaltextrun"/>
           <w:rFonts w:ascii="Calibri" w:eastAsiaTheme="majorEastAsia" w:hAnsi="Calibri" w:cs="Calibri"/>
+          <w:color w:val="4EA72E" w:themeColor="accent6"/>
           <w:sz w:val="22"/>
           <w:szCs w:val="22"/>
           <w:lang w:val="de-DE"/>
@@ -891,6 +895,7 @@
         <w:rPr>
           <w:rStyle w:val="spellingerror"/>
           <w:rFonts w:ascii="Calibri" w:eastAsiaTheme="majorEastAsia" w:hAnsi="Calibri" w:cs="Calibri"/>
+          <w:color w:val="4EA72E" w:themeColor="accent6"/>
           <w:sz w:val="22"/>
           <w:szCs w:val="22"/>
           <w:lang w:val="de-DE"/>
@@ -901,6 +906,7 @@
         <w:rPr>
           <w:rStyle w:val="normaltextrun"/>
           <w:rFonts w:ascii="Calibri" w:eastAsiaTheme="majorEastAsia" w:hAnsi="Calibri" w:cs="Calibri"/>
+          <w:color w:val="4EA72E" w:themeColor="accent6"/>
           <w:sz w:val="22"/>
           <w:szCs w:val="22"/>
           <w:lang w:val="de-DE"/>
@@ -911,6 +917,7 @@
         <w:rPr>
           <w:rStyle w:val="spellingerror"/>
           <w:rFonts w:ascii="Calibri" w:eastAsiaTheme="majorEastAsia" w:hAnsi="Calibri" w:cs="Calibri"/>
+          <w:color w:val="4EA72E" w:themeColor="accent6"/>
           <w:sz w:val="22"/>
           <w:szCs w:val="22"/>
           <w:lang w:val="de-DE"/>
@@ -921,6 +928,7 @@
         <w:rPr>
           <w:rStyle w:val="normaltextrun"/>
           <w:rFonts w:ascii="Calibri" w:eastAsiaTheme="majorEastAsia" w:hAnsi="Calibri" w:cs="Calibri"/>
+          <w:color w:val="4EA72E" w:themeColor="accent6"/>
           <w:sz w:val="22"/>
           <w:szCs w:val="22"/>
           <w:lang w:val="de-DE"/>
@@ -931,6 +939,7 @@
         <w:rPr>
           <w:rStyle w:val="spellingerror"/>
           <w:rFonts w:ascii="Calibri" w:eastAsiaTheme="majorEastAsia" w:hAnsi="Calibri" w:cs="Calibri"/>
+          <w:color w:val="4EA72E" w:themeColor="accent6"/>
           <w:sz w:val="22"/>
           <w:szCs w:val="22"/>
           <w:lang w:val="de-DE"/>
@@ -941,6 +950,7 @@
         <w:rPr>
           <w:rStyle w:val="normaltextrun"/>
           <w:rFonts w:ascii="Calibri" w:eastAsiaTheme="majorEastAsia" w:hAnsi="Calibri" w:cs="Calibri"/>
+          <w:color w:val="4EA72E" w:themeColor="accent6"/>
           <w:sz w:val="22"/>
           <w:szCs w:val="22"/>
           <w:lang w:val="de-DE"/>
@@ -951,6 +961,7 @@
         <w:rPr>
           <w:rStyle w:val="spellingerror"/>
           <w:rFonts w:ascii="Calibri" w:eastAsiaTheme="majorEastAsia" w:hAnsi="Calibri" w:cs="Calibri"/>
+          <w:color w:val="4EA72E" w:themeColor="accent6"/>
           <w:sz w:val="22"/>
           <w:szCs w:val="22"/>
           <w:lang w:val="de-DE"/>
@@ -961,21 +972,12 @@
         <w:rPr>
           <w:rStyle w:val="eop"/>
           <w:rFonts w:ascii="Calibri" w:eastAsiaTheme="majorEastAsia" w:hAnsi="Calibri" w:cs="Calibri"/>
-          <w:sz w:val="22"/>
-          <w:szCs w:val="22"/>
-          <w:lang w:val="de-DE"/>
-        </w:rPr>
-        <w:t> </w:t>
-      </w:r>
-      <w:r>
-        <w:rPr>
-          <w:rStyle w:val="eop"/>
-          <w:rFonts w:ascii="Calibri" w:eastAsiaTheme="majorEastAsia" w:hAnsi="Calibri" w:cs="Calibri"/>
-          <w:sz w:val="22"/>
-          <w:szCs w:val="22"/>
-          <w:lang w:val="de-DE"/>
-        </w:rPr>
-        <w:t>5</w:t>
+          <w:color w:val="4EA72E" w:themeColor="accent6"/>
+          <w:sz w:val="22"/>
+          <w:szCs w:val="22"/>
+          <w:lang w:val="de-DE"/>
+        </w:rPr>
+        <w:t> 5</w:t>
       </w:r>
     </w:p>
     <w:p>
@@ -989,6 +991,7 @@
         <w:textAlignment w:val="baseline"/>
         <w:rPr>
           <w:rFonts w:ascii="Segoe UI" w:hAnsi="Segoe UI" w:cs="Segoe UI"/>
+          <w:color w:val="4EA72E" w:themeColor="accent6"/>
           <w:sz w:val="18"/>
           <w:szCs w:val="18"/>
           <w:lang w:val="de-DE"/>
@@ -998,6 +1001,7 @@
         <w:rPr>
           <w:rStyle w:val="normaltextrun"/>
           <w:rFonts w:ascii="Calibri" w:eastAsiaTheme="majorEastAsia" w:hAnsi="Calibri" w:cs="Calibri"/>
+          <w:color w:val="4EA72E" w:themeColor="accent6"/>
           <w:sz w:val="22"/>
           <w:szCs w:val="22"/>
           <w:lang w:val="de-DE"/>
@@ -1008,6 +1012,7 @@
         <w:rPr>
           <w:rStyle w:val="spellingerror"/>
           <w:rFonts w:ascii="Calibri" w:eastAsiaTheme="majorEastAsia" w:hAnsi="Calibri" w:cs="Calibri"/>
+          <w:color w:val="4EA72E" w:themeColor="accent6"/>
           <w:sz w:val="22"/>
           <w:szCs w:val="22"/>
           <w:lang w:val="de-DE"/>
@@ -1018,6 +1023,7 @@
         <w:rPr>
           <w:rStyle w:val="normaltextrun"/>
           <w:rFonts w:ascii="Calibri" w:eastAsiaTheme="majorEastAsia" w:hAnsi="Calibri" w:cs="Calibri"/>
+          <w:color w:val="4EA72E" w:themeColor="accent6"/>
           <w:sz w:val="22"/>
           <w:szCs w:val="22"/>
           <w:lang w:val="de-DE"/>
@@ -1028,6 +1034,7 @@
         <w:rPr>
           <w:rStyle w:val="spellingerror"/>
           <w:rFonts w:ascii="Calibri" w:eastAsiaTheme="majorEastAsia" w:hAnsi="Calibri" w:cs="Calibri"/>
+          <w:color w:val="4EA72E" w:themeColor="accent6"/>
           <w:sz w:val="22"/>
           <w:szCs w:val="22"/>
           <w:lang w:val="de-DE"/>
@@ -1038,6 +1045,7 @@
         <w:rPr>
           <w:rStyle w:val="normaltextrun"/>
           <w:rFonts w:ascii="Calibri" w:eastAsiaTheme="majorEastAsia" w:hAnsi="Calibri" w:cs="Calibri"/>
+          <w:color w:val="4EA72E" w:themeColor="accent6"/>
           <w:sz w:val="22"/>
           <w:szCs w:val="22"/>
           <w:lang w:val="de-DE"/>
@@ -1048,6 +1056,7 @@
         <w:rPr>
           <w:rStyle w:val="spellingerror"/>
           <w:rFonts w:ascii="Calibri" w:eastAsiaTheme="majorEastAsia" w:hAnsi="Calibri" w:cs="Calibri"/>
+          <w:color w:val="4EA72E" w:themeColor="accent6"/>
           <w:sz w:val="22"/>
           <w:szCs w:val="22"/>
           <w:lang w:val="de-DE"/>
@@ -1058,21 +1067,12 @@
         <w:rPr>
           <w:rStyle w:val="eop"/>
           <w:rFonts w:ascii="Calibri" w:eastAsiaTheme="majorEastAsia" w:hAnsi="Calibri" w:cs="Calibri"/>
-          <w:sz w:val="22"/>
-          <w:szCs w:val="22"/>
-          <w:lang w:val="de-DE"/>
-        </w:rPr>
-        <w:t> </w:t>
-      </w:r>
-      <w:r>
-        <w:rPr>
-          <w:rStyle w:val="eop"/>
-          <w:rFonts w:ascii="Calibri" w:eastAsiaTheme="majorEastAsia" w:hAnsi="Calibri" w:cs="Calibri"/>
-          <w:sz w:val="22"/>
-          <w:szCs w:val="22"/>
-          <w:lang w:val="de-DE"/>
-        </w:rPr>
-        <w:t>4</w:t>
+          <w:color w:val="4EA72E" w:themeColor="accent6"/>
+          <w:sz w:val="22"/>
+          <w:szCs w:val="22"/>
+          <w:lang w:val="de-DE"/>
+        </w:rPr>
+        <w:t> 4</w:t>
       </w:r>
     </w:p>
     <w:p>
@@ -1086,6 +1086,7 @@
         <w:textAlignment w:val="baseline"/>
         <w:rPr>
           <w:rFonts w:ascii="Segoe UI" w:hAnsi="Segoe UI" w:cs="Segoe UI"/>
+          <w:color w:val="4EA72E" w:themeColor="accent6"/>
           <w:sz w:val="18"/>
           <w:szCs w:val="18"/>
           <w:lang w:val="de-DE"/>
@@ -1095,6 +1096,7 @@
         <w:rPr>
           <w:rStyle w:val="spellingerror"/>
           <w:rFonts w:ascii="Calibri" w:eastAsiaTheme="majorEastAsia" w:hAnsi="Calibri" w:cs="Calibri"/>
+          <w:color w:val="4EA72E" w:themeColor="accent6"/>
           <w:sz w:val="22"/>
           <w:szCs w:val="22"/>
           <w:lang w:val="de-DE"/>
@@ -1105,16 +1107,18 @@
         <w:rPr>
           <w:rStyle w:val="normaltextrun"/>
           <w:rFonts w:ascii="Calibri" w:eastAsiaTheme="majorEastAsia" w:hAnsi="Calibri" w:cs="Calibri"/>
-          <w:sz w:val="22"/>
-          <w:szCs w:val="22"/>
-          <w:lang w:val="de-DE"/>
-        </w:rPr>
-        <w:t> </w:t>
-      </w:r>
-      <w:r>
-        <w:rPr>
-          <w:rStyle w:val="spellingerror"/>
-          <w:rFonts w:ascii="Calibri" w:eastAsiaTheme="majorEastAsia" w:hAnsi="Calibri" w:cs="Calibri"/>
+          <w:color w:val="4EA72E" w:themeColor="accent6"/>
+          <w:sz w:val="22"/>
+          <w:szCs w:val="22"/>
+          <w:lang w:val="de-DE"/>
+        </w:rPr>
+        <w:t> </w:t>
+      </w:r>
+      <w:r>
+        <w:rPr>
+          <w:rStyle w:val="spellingerror"/>
+          <w:rFonts w:ascii="Calibri" w:eastAsiaTheme="majorEastAsia" w:hAnsi="Calibri" w:cs="Calibri"/>
+          <w:color w:val="4EA72E" w:themeColor="accent6"/>
           <w:sz w:val="22"/>
           <w:szCs w:val="22"/>
           <w:lang w:val="de-DE"/>
@@ -1125,16 +1129,18 @@
         <w:rPr>
           <w:rStyle w:val="normaltextrun"/>
           <w:rFonts w:ascii="Calibri" w:eastAsiaTheme="majorEastAsia" w:hAnsi="Calibri" w:cs="Calibri"/>
-          <w:sz w:val="22"/>
-          <w:szCs w:val="22"/>
-          <w:lang w:val="de-DE"/>
-        </w:rPr>
-        <w:t> </w:t>
-      </w:r>
-      <w:r>
-        <w:rPr>
-          <w:rStyle w:val="spellingerror"/>
-          <w:rFonts w:ascii="Calibri" w:eastAsiaTheme="majorEastAsia" w:hAnsi="Calibri" w:cs="Calibri"/>
+          <w:color w:val="4EA72E" w:themeColor="accent6"/>
+          <w:sz w:val="22"/>
+          <w:szCs w:val="22"/>
+          <w:lang w:val="de-DE"/>
+        </w:rPr>
+        <w:t> </w:t>
+      </w:r>
+      <w:r>
+        <w:rPr>
+          <w:rStyle w:val="spellingerror"/>
+          <w:rFonts w:ascii="Calibri" w:eastAsiaTheme="majorEastAsia" w:hAnsi="Calibri" w:cs="Calibri"/>
+          <w:color w:val="4EA72E" w:themeColor="accent6"/>
           <w:sz w:val="22"/>
           <w:szCs w:val="22"/>
           <w:lang w:val="de-DE"/>
@@ -1145,6 +1151,7 @@
         <w:rPr>
           <w:rStyle w:val="normaltextrun"/>
           <w:rFonts w:ascii="Calibri" w:eastAsiaTheme="majorEastAsia" w:hAnsi="Calibri" w:cs="Calibri"/>
+          <w:color w:val="4EA72E" w:themeColor="accent6"/>
           <w:sz w:val="22"/>
           <w:szCs w:val="22"/>
           <w:lang w:val="de-DE"/>
@@ -1155,6 +1162,7 @@
         <w:rPr>
           <w:rStyle w:val="spellingerror"/>
           <w:rFonts w:ascii="Calibri" w:eastAsiaTheme="majorEastAsia" w:hAnsi="Calibri" w:cs="Calibri"/>
+          <w:color w:val="4EA72E" w:themeColor="accent6"/>
           <w:sz w:val="22"/>
           <w:szCs w:val="22"/>
           <w:lang w:val="de-DE"/>
@@ -1165,6 +1173,7 @@
         <w:rPr>
           <w:rStyle w:val="normaltextrun"/>
           <w:rFonts w:ascii="Calibri" w:eastAsiaTheme="majorEastAsia" w:hAnsi="Calibri" w:cs="Calibri"/>
+          <w:color w:val="4EA72E" w:themeColor="accent6"/>
           <w:sz w:val="22"/>
           <w:szCs w:val="22"/>
           <w:lang w:val="de-DE"/>
@@ -1175,6 +1184,7 @@
         <w:rPr>
           <w:rStyle w:val="spellingerror"/>
           <w:rFonts w:ascii="Calibri" w:eastAsiaTheme="majorEastAsia" w:hAnsi="Calibri" w:cs="Calibri"/>
+          <w:color w:val="4EA72E" w:themeColor="accent6"/>
           <w:sz w:val="22"/>
           <w:szCs w:val="22"/>
           <w:lang w:val="de-DE"/>
@@ -1185,16 +1195,18 @@
         <w:rPr>
           <w:rStyle w:val="normaltextrun"/>
           <w:rFonts w:ascii="Calibri" w:eastAsiaTheme="majorEastAsia" w:hAnsi="Calibri" w:cs="Calibri"/>
-          <w:sz w:val="22"/>
-          <w:szCs w:val="22"/>
-          <w:lang w:val="de-DE"/>
-        </w:rPr>
-        <w:t> </w:t>
-      </w:r>
-      <w:r>
-        <w:rPr>
-          <w:rStyle w:val="spellingerror"/>
-          <w:rFonts w:ascii="Calibri" w:eastAsiaTheme="majorEastAsia" w:hAnsi="Calibri" w:cs="Calibri"/>
+          <w:color w:val="4EA72E" w:themeColor="accent6"/>
+          <w:sz w:val="22"/>
+          <w:szCs w:val="22"/>
+          <w:lang w:val="de-DE"/>
+        </w:rPr>
+        <w:t> </w:t>
+      </w:r>
+      <w:r>
+        <w:rPr>
+          <w:rStyle w:val="spellingerror"/>
+          <w:rFonts w:ascii="Calibri" w:eastAsiaTheme="majorEastAsia" w:hAnsi="Calibri" w:cs="Calibri"/>
+          <w:color w:val="4EA72E" w:themeColor="accent6"/>
           <w:sz w:val="22"/>
           <w:szCs w:val="22"/>
           <w:lang w:val="de-DE"/>
@@ -1205,16 +1217,18 @@
         <w:rPr>
           <w:rStyle w:val="normaltextrun"/>
           <w:rFonts w:ascii="Calibri" w:eastAsiaTheme="majorEastAsia" w:hAnsi="Calibri" w:cs="Calibri"/>
-          <w:sz w:val="22"/>
-          <w:szCs w:val="22"/>
-          <w:lang w:val="de-DE"/>
-        </w:rPr>
-        <w:t> </w:t>
-      </w:r>
-      <w:r>
-        <w:rPr>
-          <w:rStyle w:val="spellingerror"/>
-          <w:rFonts w:ascii="Calibri" w:eastAsiaTheme="majorEastAsia" w:hAnsi="Calibri" w:cs="Calibri"/>
+          <w:color w:val="4EA72E" w:themeColor="accent6"/>
+          <w:sz w:val="22"/>
+          <w:szCs w:val="22"/>
+          <w:lang w:val="de-DE"/>
+        </w:rPr>
+        <w:t> </w:t>
+      </w:r>
+      <w:r>
+        <w:rPr>
+          <w:rStyle w:val="spellingerror"/>
+          <w:rFonts w:ascii="Calibri" w:eastAsiaTheme="majorEastAsia" w:hAnsi="Calibri" w:cs="Calibri"/>
+          <w:color w:val="4EA72E" w:themeColor="accent6"/>
           <w:sz w:val="22"/>
           <w:szCs w:val="22"/>
           <w:lang w:val="de-DE"/>
@@ -1225,21 +1239,12 @@
         <w:rPr>
           <w:rStyle w:val="eop"/>
           <w:rFonts w:ascii="Calibri" w:eastAsiaTheme="majorEastAsia" w:hAnsi="Calibri" w:cs="Calibri"/>
-          <w:sz w:val="22"/>
-          <w:szCs w:val="22"/>
-          <w:lang w:val="de-DE"/>
-        </w:rPr>
-        <w:t> </w:t>
-      </w:r>
-      <w:r>
-        <w:rPr>
-          <w:rStyle w:val="eop"/>
-          <w:rFonts w:ascii="Calibri" w:eastAsiaTheme="majorEastAsia" w:hAnsi="Calibri" w:cs="Calibri"/>
-          <w:sz w:val="22"/>
-          <w:szCs w:val="22"/>
-          <w:lang w:val="de-DE"/>
-        </w:rPr>
-        <w:t>3</w:t>
+          <w:color w:val="4EA72E" w:themeColor="accent6"/>
+          <w:sz w:val="22"/>
+          <w:szCs w:val="22"/>
+          <w:lang w:val="de-DE"/>
+        </w:rPr>
+        <w:t> 3</w:t>
       </w:r>
     </w:p>
     <w:p>
@@ -1253,6 +1258,7 @@
         <w:textAlignment w:val="baseline"/>
         <w:rPr>
           <w:rFonts w:ascii="Segoe UI" w:hAnsi="Segoe UI" w:cs="Segoe UI"/>
+          <w:color w:val="4EA72E" w:themeColor="accent6"/>
           <w:sz w:val="18"/>
           <w:szCs w:val="18"/>
           <w:lang w:val="de-DE"/>
@@ -1262,6 +1268,7 @@
         <w:rPr>
           <w:rStyle w:val="normaltextrun"/>
           <w:rFonts w:ascii="Calibri" w:eastAsiaTheme="majorEastAsia" w:hAnsi="Calibri" w:cs="Calibri"/>
+          <w:color w:val="4EA72E" w:themeColor="accent6"/>
           <w:sz w:val="22"/>
           <w:szCs w:val="22"/>
           <w:lang w:val="de-DE"/>
@@ -1272,6 +1279,7 @@
         <w:rPr>
           <w:rStyle w:val="spellingerror"/>
           <w:rFonts w:ascii="Calibri" w:eastAsiaTheme="majorEastAsia" w:hAnsi="Calibri" w:cs="Calibri"/>
+          <w:color w:val="4EA72E" w:themeColor="accent6"/>
           <w:sz w:val="22"/>
           <w:szCs w:val="22"/>
           <w:lang w:val="de-DE"/>
@@ -1282,16 +1290,18 @@
         <w:rPr>
           <w:rStyle w:val="normaltextrun"/>
           <w:rFonts w:ascii="Calibri" w:eastAsiaTheme="majorEastAsia" w:hAnsi="Calibri" w:cs="Calibri"/>
-          <w:sz w:val="22"/>
-          <w:szCs w:val="22"/>
-          <w:lang w:val="de-DE"/>
-        </w:rPr>
-        <w:t> </w:t>
-      </w:r>
-      <w:r>
-        <w:rPr>
-          <w:rStyle w:val="spellingerror"/>
-          <w:rFonts w:ascii="Calibri" w:eastAsiaTheme="majorEastAsia" w:hAnsi="Calibri" w:cs="Calibri"/>
+          <w:color w:val="4EA72E" w:themeColor="accent6"/>
+          <w:sz w:val="22"/>
+          <w:szCs w:val="22"/>
+          <w:lang w:val="de-DE"/>
+        </w:rPr>
+        <w:t> </w:t>
+      </w:r>
+      <w:r>
+        <w:rPr>
+          <w:rStyle w:val="spellingerror"/>
+          <w:rFonts w:ascii="Calibri" w:eastAsiaTheme="majorEastAsia" w:hAnsi="Calibri" w:cs="Calibri"/>
+          <w:color w:val="4EA72E" w:themeColor="accent6"/>
           <w:sz w:val="22"/>
           <w:szCs w:val="22"/>
           <w:lang w:val="de-DE"/>
@@ -1302,6 +1312,7 @@
         <w:rPr>
           <w:rStyle w:val="normaltextrun"/>
           <w:rFonts w:ascii="Calibri" w:eastAsiaTheme="majorEastAsia" w:hAnsi="Calibri" w:cs="Calibri"/>
+          <w:color w:val="4EA72E" w:themeColor="accent6"/>
           <w:sz w:val="22"/>
           <w:szCs w:val="22"/>
           <w:lang w:val="de-DE"/>
@@ -1312,6 +1323,7 @@
         <w:rPr>
           <w:rStyle w:val="spellingerror"/>
           <w:rFonts w:ascii="Calibri" w:eastAsiaTheme="majorEastAsia" w:hAnsi="Calibri" w:cs="Calibri"/>
+          <w:color w:val="4EA72E" w:themeColor="accent6"/>
           <w:sz w:val="22"/>
           <w:szCs w:val="22"/>
           <w:lang w:val="de-DE"/>
@@ -1322,6 +1334,7 @@
         <w:rPr>
           <w:rStyle w:val="normaltextrun"/>
           <w:rFonts w:ascii="Calibri" w:eastAsiaTheme="majorEastAsia" w:hAnsi="Calibri" w:cs="Calibri"/>
+          <w:color w:val="4EA72E" w:themeColor="accent6"/>
           <w:sz w:val="22"/>
           <w:szCs w:val="22"/>
           <w:lang w:val="de-DE"/>
@@ -1332,21 +1345,12 @@
         <w:rPr>
           <w:rStyle w:val="eop"/>
           <w:rFonts w:ascii="Calibri" w:eastAsiaTheme="majorEastAsia" w:hAnsi="Calibri" w:cs="Calibri"/>
-          <w:sz w:val="22"/>
-          <w:szCs w:val="22"/>
-          <w:lang w:val="de-DE"/>
-        </w:rPr>
-        <w:t> </w:t>
-      </w:r>
-      <w:r>
-        <w:rPr>
-          <w:rStyle w:val="eop"/>
-          <w:rFonts w:ascii="Calibri" w:eastAsiaTheme="majorEastAsia" w:hAnsi="Calibri" w:cs="Calibri"/>
-          <w:sz w:val="22"/>
-          <w:szCs w:val="22"/>
-          <w:lang w:val="de-DE"/>
-        </w:rPr>
-        <w:t>2</w:t>
+          <w:color w:val="4EA72E" w:themeColor="accent6"/>
+          <w:sz w:val="22"/>
+          <w:szCs w:val="22"/>
+          <w:lang w:val="de-DE"/>
+        </w:rPr>
+        <w:t> 2</w:t>
       </w:r>
     </w:p>
     <w:p>
@@ -1711,6 +1715,7 @@
         <w:textAlignment w:val="baseline"/>
         <w:rPr>
           <w:rFonts w:ascii="Segoe UI" w:hAnsi="Segoe UI" w:cs="Segoe UI"/>
+          <w:color w:val="4EA72E" w:themeColor="accent6"/>
           <w:sz w:val="18"/>
           <w:szCs w:val="18"/>
           <w:lang w:val="de-DE"/>
@@ -1720,6 +1725,7 @@
         <w:rPr>
           <w:rStyle w:val="normaltextrun"/>
           <w:rFonts w:ascii="Calibri" w:eastAsiaTheme="majorEastAsia" w:hAnsi="Calibri" w:cs="Calibri"/>
+          <w:color w:val="4EA72E" w:themeColor="accent6"/>
           <w:sz w:val="22"/>
           <w:szCs w:val="22"/>
           <w:lang w:val="de-DE"/>
@@ -1730,6 +1736,7 @@
         <w:rPr>
           <w:rStyle w:val="spellingerror"/>
           <w:rFonts w:ascii="Calibri" w:eastAsiaTheme="majorEastAsia" w:hAnsi="Calibri" w:cs="Calibri"/>
+          <w:color w:val="4EA72E" w:themeColor="accent6"/>
           <w:sz w:val="22"/>
           <w:szCs w:val="22"/>
           <w:lang w:val="de-DE"/>
@@ -1740,16 +1747,18 @@
         <w:rPr>
           <w:rStyle w:val="normaltextrun"/>
           <w:rFonts w:ascii="Calibri" w:eastAsiaTheme="majorEastAsia" w:hAnsi="Calibri" w:cs="Calibri"/>
-          <w:sz w:val="22"/>
-          <w:szCs w:val="22"/>
-          <w:lang w:val="de-DE"/>
-        </w:rPr>
-        <w:t> </w:t>
-      </w:r>
-      <w:r>
-        <w:rPr>
-          <w:rStyle w:val="spellingerror"/>
-          <w:rFonts w:ascii="Calibri" w:eastAsiaTheme="majorEastAsia" w:hAnsi="Calibri" w:cs="Calibri"/>
+          <w:color w:val="4EA72E" w:themeColor="accent6"/>
+          <w:sz w:val="22"/>
+          <w:szCs w:val="22"/>
+          <w:lang w:val="de-DE"/>
+        </w:rPr>
+        <w:t> </w:t>
+      </w:r>
+      <w:r>
+        <w:rPr>
+          <w:rStyle w:val="spellingerror"/>
+          <w:rFonts w:ascii="Calibri" w:eastAsiaTheme="majorEastAsia" w:hAnsi="Calibri" w:cs="Calibri"/>
+          <w:color w:val="4EA72E" w:themeColor="accent6"/>
           <w:sz w:val="22"/>
           <w:szCs w:val="22"/>
           <w:lang w:val="de-DE"/>
@@ -1760,16 +1769,18 @@
         <w:rPr>
           <w:rStyle w:val="normaltextrun"/>
           <w:rFonts w:ascii="Calibri" w:eastAsiaTheme="majorEastAsia" w:hAnsi="Calibri" w:cs="Calibri"/>
-          <w:sz w:val="22"/>
-          <w:szCs w:val="22"/>
-          <w:lang w:val="de-DE"/>
-        </w:rPr>
-        <w:t> </w:t>
-      </w:r>
-      <w:r>
-        <w:rPr>
-          <w:rStyle w:val="spellingerror"/>
-          <w:rFonts w:ascii="Calibri" w:eastAsiaTheme="majorEastAsia" w:hAnsi="Calibri" w:cs="Calibri"/>
+          <w:color w:val="4EA72E" w:themeColor="accent6"/>
+          <w:sz w:val="22"/>
+          <w:szCs w:val="22"/>
+          <w:lang w:val="de-DE"/>
+        </w:rPr>
+        <w:t> </w:t>
+      </w:r>
+      <w:r>
+        <w:rPr>
+          <w:rStyle w:val="spellingerror"/>
+          <w:rFonts w:ascii="Calibri" w:eastAsiaTheme="majorEastAsia" w:hAnsi="Calibri" w:cs="Calibri"/>
+          <w:color w:val="4EA72E" w:themeColor="accent6"/>
           <w:sz w:val="22"/>
           <w:szCs w:val="22"/>
           <w:lang w:val="de-DE"/>
@@ -1780,6 +1791,7 @@
         <w:rPr>
           <w:rStyle w:val="normaltextrun"/>
           <w:rFonts w:ascii="Calibri" w:eastAsiaTheme="majorEastAsia" w:hAnsi="Calibri" w:cs="Calibri"/>
+          <w:color w:val="4EA72E" w:themeColor="accent6"/>
           <w:sz w:val="22"/>
           <w:szCs w:val="22"/>
           <w:lang w:val="de-DE"/>
@@ -1790,6 +1802,7 @@
         <w:rPr>
           <w:rStyle w:val="spellingerror"/>
           <w:rFonts w:ascii="Calibri" w:eastAsiaTheme="majorEastAsia" w:hAnsi="Calibri" w:cs="Calibri"/>
+          <w:color w:val="4EA72E" w:themeColor="accent6"/>
           <w:sz w:val="22"/>
           <w:szCs w:val="22"/>
           <w:lang w:val="de-DE"/>
@@ -1800,16 +1813,18 @@
         <w:rPr>
           <w:rStyle w:val="normaltextrun"/>
           <w:rFonts w:ascii="Calibri" w:eastAsiaTheme="majorEastAsia" w:hAnsi="Calibri" w:cs="Calibri"/>
-          <w:sz w:val="22"/>
-          <w:szCs w:val="22"/>
-          <w:lang w:val="de-DE"/>
-        </w:rPr>
-        <w:t> </w:t>
-      </w:r>
-      <w:r>
-        <w:rPr>
-          <w:rStyle w:val="spellingerror"/>
-          <w:rFonts w:ascii="Calibri" w:eastAsiaTheme="majorEastAsia" w:hAnsi="Calibri" w:cs="Calibri"/>
+          <w:color w:val="4EA72E" w:themeColor="accent6"/>
+          <w:sz w:val="22"/>
+          <w:szCs w:val="22"/>
+          <w:lang w:val="de-DE"/>
+        </w:rPr>
+        <w:t> </w:t>
+      </w:r>
+      <w:r>
+        <w:rPr>
+          <w:rStyle w:val="spellingerror"/>
+          <w:rFonts w:ascii="Calibri" w:eastAsiaTheme="majorEastAsia" w:hAnsi="Calibri" w:cs="Calibri"/>
+          <w:color w:val="4EA72E" w:themeColor="accent6"/>
           <w:sz w:val="22"/>
           <w:szCs w:val="22"/>
           <w:lang w:val="de-DE"/>
@@ -1820,6 +1835,7 @@
         <w:rPr>
           <w:rStyle w:val="normaltextrun"/>
           <w:rFonts w:ascii="Calibri" w:eastAsiaTheme="majorEastAsia" w:hAnsi="Calibri" w:cs="Calibri"/>
+          <w:color w:val="4EA72E" w:themeColor="accent6"/>
           <w:sz w:val="22"/>
           <w:szCs w:val="22"/>
           <w:lang w:val="de-DE"/>
@@ -1830,6 +1846,7 @@
         <w:rPr>
           <w:rStyle w:val="spellingerror"/>
           <w:rFonts w:ascii="Calibri" w:eastAsiaTheme="majorEastAsia" w:hAnsi="Calibri" w:cs="Calibri"/>
+          <w:color w:val="4EA72E" w:themeColor="accent6"/>
           <w:sz w:val="22"/>
           <w:szCs w:val="22"/>
           <w:lang w:val="de-DE"/>
@@ -1840,16 +1857,18 @@
         <w:rPr>
           <w:rStyle w:val="normaltextrun"/>
           <w:rFonts w:ascii="Calibri" w:eastAsiaTheme="majorEastAsia" w:hAnsi="Calibri" w:cs="Calibri"/>
-          <w:sz w:val="22"/>
-          <w:szCs w:val="22"/>
-          <w:lang w:val="de-DE"/>
-        </w:rPr>
-        <w:t> </w:t>
-      </w:r>
-      <w:r>
-        <w:rPr>
-          <w:rStyle w:val="spellingerror"/>
-          <w:rFonts w:ascii="Calibri" w:eastAsiaTheme="majorEastAsia" w:hAnsi="Calibri" w:cs="Calibri"/>
+          <w:color w:val="4EA72E" w:themeColor="accent6"/>
+          <w:sz w:val="22"/>
+          <w:szCs w:val="22"/>
+          <w:lang w:val="de-DE"/>
+        </w:rPr>
+        <w:t> </w:t>
+      </w:r>
+      <w:r>
+        <w:rPr>
+          <w:rStyle w:val="spellingerror"/>
+          <w:rFonts w:ascii="Calibri" w:eastAsiaTheme="majorEastAsia" w:hAnsi="Calibri" w:cs="Calibri"/>
+          <w:color w:val="4EA72E" w:themeColor="accent6"/>
           <w:sz w:val="22"/>
           <w:szCs w:val="22"/>
           <w:lang w:val="de-DE"/>
@@ -1860,16 +1879,18 @@
         <w:rPr>
           <w:rStyle w:val="normaltextrun"/>
           <w:rFonts w:ascii="Calibri" w:eastAsiaTheme="majorEastAsia" w:hAnsi="Calibri" w:cs="Calibri"/>
-          <w:sz w:val="22"/>
-          <w:szCs w:val="22"/>
-          <w:lang w:val="de-DE"/>
-        </w:rPr>
-        <w:t> </w:t>
-      </w:r>
-      <w:r>
-        <w:rPr>
-          <w:rStyle w:val="spellingerror"/>
-          <w:rFonts w:ascii="Calibri" w:eastAsiaTheme="majorEastAsia" w:hAnsi="Calibri" w:cs="Calibri"/>
+          <w:color w:val="4EA72E" w:themeColor="accent6"/>
+          <w:sz w:val="22"/>
+          <w:szCs w:val="22"/>
+          <w:lang w:val="de-DE"/>
+        </w:rPr>
+        <w:t> </w:t>
+      </w:r>
+      <w:r>
+        <w:rPr>
+          <w:rStyle w:val="spellingerror"/>
+          <w:rFonts w:ascii="Calibri" w:eastAsiaTheme="majorEastAsia" w:hAnsi="Calibri" w:cs="Calibri"/>
+          <w:color w:val="4EA72E" w:themeColor="accent6"/>
           <w:sz w:val="22"/>
           <w:szCs w:val="22"/>
           <w:lang w:val="de-DE"/>
@@ -1880,6 +1901,7 @@
         <w:rPr>
           <w:rStyle w:val="normaltextrun"/>
           <w:rFonts w:ascii="Calibri" w:eastAsiaTheme="majorEastAsia" w:hAnsi="Calibri" w:cs="Calibri"/>
+          <w:color w:val="4EA72E" w:themeColor="accent6"/>
           <w:sz w:val="22"/>
           <w:szCs w:val="22"/>
           <w:lang w:val="de-DE"/>
@@ -1890,6 +1912,7 @@
         <w:rPr>
           <w:rStyle w:val="spellingerror"/>
           <w:rFonts w:ascii="Calibri" w:eastAsiaTheme="majorEastAsia" w:hAnsi="Calibri" w:cs="Calibri"/>
+          <w:color w:val="4EA72E" w:themeColor="accent6"/>
           <w:sz w:val="22"/>
           <w:szCs w:val="22"/>
           <w:lang w:val="de-DE"/>
@@ -1900,16 +1923,18 @@
         <w:rPr>
           <w:rStyle w:val="normaltextrun"/>
           <w:rFonts w:ascii="Calibri" w:eastAsiaTheme="majorEastAsia" w:hAnsi="Calibri" w:cs="Calibri"/>
-          <w:sz w:val="22"/>
-          <w:szCs w:val="22"/>
-          <w:lang w:val="de-DE"/>
-        </w:rPr>
-        <w:t> </w:t>
-      </w:r>
-      <w:r>
-        <w:rPr>
-          <w:rStyle w:val="spellingerror"/>
-          <w:rFonts w:ascii="Calibri" w:eastAsiaTheme="majorEastAsia" w:hAnsi="Calibri" w:cs="Calibri"/>
+          <w:color w:val="4EA72E" w:themeColor="accent6"/>
+          <w:sz w:val="22"/>
+          <w:szCs w:val="22"/>
+          <w:lang w:val="de-DE"/>
+        </w:rPr>
+        <w:t> </w:t>
+      </w:r>
+      <w:r>
+        <w:rPr>
+          <w:rStyle w:val="spellingerror"/>
+          <w:rFonts w:ascii="Calibri" w:eastAsiaTheme="majorEastAsia" w:hAnsi="Calibri" w:cs="Calibri"/>
+          <w:color w:val="4EA72E" w:themeColor="accent6"/>
           <w:sz w:val="22"/>
           <w:szCs w:val="22"/>
           <w:lang w:val="de-DE"/>
@@ -1920,16 +1945,18 @@
         <w:rPr>
           <w:rStyle w:val="normaltextrun"/>
           <w:rFonts w:ascii="Calibri" w:eastAsiaTheme="majorEastAsia" w:hAnsi="Calibri" w:cs="Calibri"/>
-          <w:sz w:val="22"/>
-          <w:szCs w:val="22"/>
-          <w:lang w:val="de-DE"/>
-        </w:rPr>
-        <w:t> </w:t>
-      </w:r>
-      <w:r>
-        <w:rPr>
-          <w:rStyle w:val="spellingerror"/>
-          <w:rFonts w:ascii="Calibri" w:eastAsiaTheme="majorEastAsia" w:hAnsi="Calibri" w:cs="Calibri"/>
+          <w:color w:val="4EA72E" w:themeColor="accent6"/>
+          <w:sz w:val="22"/>
+          <w:szCs w:val="22"/>
+          <w:lang w:val="de-DE"/>
+        </w:rPr>
+        <w:t> </w:t>
+      </w:r>
+      <w:r>
+        <w:rPr>
+          <w:rStyle w:val="spellingerror"/>
+          <w:rFonts w:ascii="Calibri" w:eastAsiaTheme="majorEastAsia" w:hAnsi="Calibri" w:cs="Calibri"/>
+          <w:color w:val="4EA72E" w:themeColor="accent6"/>
           <w:sz w:val="22"/>
           <w:szCs w:val="22"/>
           <w:lang w:val="de-DE"/>
@@ -1940,16 +1967,18 @@
         <w:rPr>
           <w:rStyle w:val="normaltextrun"/>
           <w:rFonts w:ascii="Calibri" w:eastAsiaTheme="majorEastAsia" w:hAnsi="Calibri" w:cs="Calibri"/>
-          <w:sz w:val="22"/>
-          <w:szCs w:val="22"/>
-          <w:lang w:val="de-DE"/>
-        </w:rPr>
-        <w:t> </w:t>
-      </w:r>
-      <w:r>
-        <w:rPr>
-          <w:rStyle w:val="spellingerror"/>
-          <w:rFonts w:ascii="Calibri" w:eastAsiaTheme="majorEastAsia" w:hAnsi="Calibri" w:cs="Calibri"/>
+          <w:color w:val="4EA72E" w:themeColor="accent6"/>
+          <w:sz w:val="22"/>
+          <w:szCs w:val="22"/>
+          <w:lang w:val="de-DE"/>
+        </w:rPr>
+        <w:t> </w:t>
+      </w:r>
+      <w:r>
+        <w:rPr>
+          <w:rStyle w:val="spellingerror"/>
+          <w:rFonts w:ascii="Calibri" w:eastAsiaTheme="majorEastAsia" w:hAnsi="Calibri" w:cs="Calibri"/>
+          <w:color w:val="4EA72E" w:themeColor="accent6"/>
           <w:sz w:val="22"/>
           <w:szCs w:val="22"/>
           <w:lang w:val="de-DE"/>
@@ -1960,16 +1989,18 @@
         <w:rPr>
           <w:rStyle w:val="normaltextrun"/>
           <w:rFonts w:ascii="Calibri" w:eastAsiaTheme="majorEastAsia" w:hAnsi="Calibri" w:cs="Calibri"/>
-          <w:sz w:val="22"/>
-          <w:szCs w:val="22"/>
-          <w:lang w:val="de-DE"/>
-        </w:rPr>
-        <w:t> </w:t>
-      </w:r>
-      <w:r>
-        <w:rPr>
-          <w:rStyle w:val="spellingerror"/>
-          <w:rFonts w:ascii="Calibri" w:eastAsiaTheme="majorEastAsia" w:hAnsi="Calibri" w:cs="Calibri"/>
+          <w:color w:val="4EA72E" w:themeColor="accent6"/>
+          <w:sz w:val="22"/>
+          <w:szCs w:val="22"/>
+          <w:lang w:val="de-DE"/>
+        </w:rPr>
+        <w:t> </w:t>
+      </w:r>
+      <w:r>
+        <w:rPr>
+          <w:rStyle w:val="spellingerror"/>
+          <w:rFonts w:ascii="Calibri" w:eastAsiaTheme="majorEastAsia" w:hAnsi="Calibri" w:cs="Calibri"/>
+          <w:color w:val="4EA72E" w:themeColor="accent6"/>
           <w:sz w:val="22"/>
           <w:szCs w:val="22"/>
           <w:lang w:val="de-DE"/>
@@ -1980,6 +2011,7 @@
         <w:rPr>
           <w:rStyle w:val="normaltextrun"/>
           <w:rFonts w:ascii="Calibri" w:eastAsiaTheme="majorEastAsia" w:hAnsi="Calibri" w:cs="Calibri"/>
+          <w:color w:val="4EA72E" w:themeColor="accent6"/>
           <w:sz w:val="22"/>
           <w:szCs w:val="22"/>
           <w:lang w:val="de-DE"/>
@@ -1990,21 +2022,12 @@
         <w:rPr>
           <w:rStyle w:val="eop"/>
           <w:rFonts w:ascii="Calibri" w:eastAsiaTheme="majorEastAsia" w:hAnsi="Calibri" w:cs="Calibri"/>
-          <w:sz w:val="22"/>
-          <w:szCs w:val="22"/>
-          <w:lang w:val="de-DE"/>
-        </w:rPr>
-        <w:t> </w:t>
-      </w:r>
-      <w:r>
-        <w:rPr>
-          <w:rStyle w:val="eop"/>
-          <w:rFonts w:ascii="Calibri" w:eastAsiaTheme="majorEastAsia" w:hAnsi="Calibri" w:cs="Calibri"/>
-          <w:sz w:val="22"/>
-          <w:szCs w:val="22"/>
-          <w:lang w:val="de-DE"/>
-        </w:rPr>
-        <w:t>1</w:t>
+          <w:color w:val="4EA72E" w:themeColor="accent6"/>
+          <w:sz w:val="22"/>
+          <w:szCs w:val="22"/>
+          <w:lang w:val="de-DE"/>
+        </w:rPr>
+        <w:t> 1</w:t>
       </w:r>
     </w:p>
     <w:p>
@@ -2018,6 +2041,7 @@
         <w:textAlignment w:val="baseline"/>
         <w:rPr>
           <w:rFonts w:ascii="Segoe UI" w:hAnsi="Segoe UI" w:cs="Segoe UI"/>
+          <w:color w:val="4EA72E" w:themeColor="accent6"/>
           <w:sz w:val="18"/>
           <w:szCs w:val="18"/>
           <w:lang w:val="de-DE"/>
@@ -2027,6 +2051,7 @@
         <w:rPr>
           <w:rStyle w:val="normaltextrun"/>
           <w:rFonts w:ascii="Calibri" w:eastAsiaTheme="majorEastAsia" w:hAnsi="Calibri" w:cs="Calibri"/>
+          <w:color w:val="4EA72E" w:themeColor="accent6"/>
           <w:sz w:val="22"/>
           <w:szCs w:val="22"/>
           <w:lang w:val="de-DE"/>
@@ -2037,6 +2062,7 @@
         <w:rPr>
           <w:rStyle w:val="spellingerror"/>
           <w:rFonts w:ascii="Calibri" w:eastAsiaTheme="majorEastAsia" w:hAnsi="Calibri" w:cs="Calibri"/>
+          <w:color w:val="4EA72E" w:themeColor="accent6"/>
           <w:sz w:val="22"/>
           <w:szCs w:val="22"/>
           <w:lang w:val="de-DE"/>
@@ -2047,6 +2073,7 @@
         <w:rPr>
           <w:rStyle w:val="normaltextrun"/>
           <w:rFonts w:ascii="Calibri" w:eastAsiaTheme="majorEastAsia" w:hAnsi="Calibri" w:cs="Calibri"/>
+          <w:color w:val="4EA72E" w:themeColor="accent6"/>
           <w:sz w:val="22"/>
           <w:szCs w:val="22"/>
           <w:lang w:val="de-DE"/>
@@ -2057,6 +2084,7 @@
         <w:rPr>
           <w:rStyle w:val="spellingerror"/>
           <w:rFonts w:ascii="Calibri" w:eastAsiaTheme="majorEastAsia" w:hAnsi="Calibri" w:cs="Calibri"/>
+          <w:color w:val="4EA72E" w:themeColor="accent6"/>
           <w:sz w:val="22"/>
           <w:szCs w:val="22"/>
           <w:lang w:val="de-DE"/>
@@ -2067,6 +2095,7 @@
         <w:rPr>
           <w:rStyle w:val="normaltextrun"/>
           <w:rFonts w:ascii="Calibri" w:eastAsiaTheme="majorEastAsia" w:hAnsi="Calibri" w:cs="Calibri"/>
+          <w:color w:val="4EA72E" w:themeColor="accent6"/>
           <w:sz w:val="22"/>
           <w:szCs w:val="22"/>
           <w:lang w:val="de-DE"/>
@@ -2077,6 +2106,7 @@
         <w:rPr>
           <w:rStyle w:val="eop"/>
           <w:rFonts w:ascii="Calibri" w:eastAsiaTheme="majorEastAsia" w:hAnsi="Calibri" w:cs="Calibri"/>
+          <w:color w:val="4EA72E" w:themeColor="accent6"/>
           <w:sz w:val="22"/>
           <w:szCs w:val="22"/>
           <w:lang w:val="de-DE"/>
@@ -2174,6 +2204,7 @@
         <w:rPr>
           <w:rStyle w:val="spellingerror"/>
           <w:rFonts w:ascii="Calibri" w:eastAsiaTheme="majorEastAsia" w:hAnsi="Calibri" w:cs="Calibri"/>
+          <w:color w:val="4EA72E" w:themeColor="accent6"/>
           <w:sz w:val="22"/>
           <w:szCs w:val="22"/>
           <w:lang w:val="de-DE"/>
@@ -2184,6 +2215,7 @@
         <w:rPr>
           <w:rStyle w:val="normaltextrun"/>
           <w:rFonts w:ascii="Calibri" w:eastAsiaTheme="majorEastAsia" w:hAnsi="Calibri" w:cs="Calibri"/>
+          <w:color w:val="4EA72E" w:themeColor="accent6"/>
           <w:sz w:val="22"/>
           <w:szCs w:val="22"/>
           <w:lang w:val="de-DE"/>
@@ -2194,6 +2226,7 @@
         <w:rPr>
           <w:rStyle w:val="spellingerror"/>
           <w:rFonts w:ascii="Calibri" w:eastAsiaTheme="majorEastAsia" w:hAnsi="Calibri" w:cs="Calibri"/>
+          <w:color w:val="4EA72E" w:themeColor="accent6"/>
           <w:sz w:val="22"/>
           <w:szCs w:val="22"/>
           <w:lang w:val="de-DE"/>
@@ -2204,6 +2237,7 @@
         <w:rPr>
           <w:rStyle w:val="normaltextrun"/>
           <w:rFonts w:ascii="Calibri" w:eastAsiaTheme="majorEastAsia" w:hAnsi="Calibri" w:cs="Calibri"/>
+          <w:color w:val="4EA72E" w:themeColor="accent6"/>
           <w:sz w:val="22"/>
           <w:szCs w:val="22"/>
           <w:lang w:val="de-DE"/>
@@ -2214,6 +2248,7 @@
         <w:rPr>
           <w:rStyle w:val="spellingerror"/>
           <w:rFonts w:ascii="Calibri" w:eastAsiaTheme="majorEastAsia" w:hAnsi="Calibri" w:cs="Calibri"/>
+          <w:color w:val="4EA72E" w:themeColor="accent6"/>
           <w:sz w:val="22"/>
           <w:szCs w:val="22"/>
           <w:lang w:val="de-DE"/>
@@ -2224,16 +2259,18 @@
         <w:rPr>
           <w:rStyle w:val="normaltextrun"/>
           <w:rFonts w:ascii="Calibri" w:eastAsiaTheme="majorEastAsia" w:hAnsi="Calibri" w:cs="Calibri"/>
-          <w:sz w:val="22"/>
-          <w:szCs w:val="22"/>
-          <w:lang w:val="de-DE"/>
-        </w:rPr>
-        <w:t> </w:t>
-      </w:r>
-      <w:r>
-        <w:rPr>
-          <w:rStyle w:val="spellingerror"/>
-          <w:rFonts w:ascii="Calibri" w:eastAsiaTheme="majorEastAsia" w:hAnsi="Calibri" w:cs="Calibri"/>
+          <w:color w:val="4EA72E" w:themeColor="accent6"/>
+          <w:sz w:val="22"/>
+          <w:szCs w:val="22"/>
+          <w:lang w:val="de-DE"/>
+        </w:rPr>
+        <w:t> </w:t>
+      </w:r>
+      <w:r>
+        <w:rPr>
+          <w:rStyle w:val="spellingerror"/>
+          <w:rFonts w:ascii="Calibri" w:eastAsiaTheme="majorEastAsia" w:hAnsi="Calibri" w:cs="Calibri"/>
+          <w:color w:val="4EA72E" w:themeColor="accent6"/>
           <w:sz w:val="22"/>
           <w:szCs w:val="22"/>
           <w:lang w:val="de-DE"/>
@@ -2244,16 +2281,18 @@
         <w:rPr>
           <w:rStyle w:val="normaltextrun"/>
           <w:rFonts w:ascii="Calibri" w:eastAsiaTheme="majorEastAsia" w:hAnsi="Calibri" w:cs="Calibri"/>
-          <w:sz w:val="22"/>
-          <w:szCs w:val="22"/>
-          <w:lang w:val="de-DE"/>
-        </w:rPr>
-        <w:t> </w:t>
-      </w:r>
-      <w:r>
-        <w:rPr>
-          <w:rStyle w:val="spellingerror"/>
-          <w:rFonts w:ascii="Calibri" w:eastAsiaTheme="majorEastAsia" w:hAnsi="Calibri" w:cs="Calibri"/>
+          <w:color w:val="4EA72E" w:themeColor="accent6"/>
+          <w:sz w:val="22"/>
+          <w:szCs w:val="22"/>
+          <w:lang w:val="de-DE"/>
+        </w:rPr>
+        <w:t> </w:t>
+      </w:r>
+      <w:r>
+        <w:rPr>
+          <w:rStyle w:val="spellingerror"/>
+          <w:rFonts w:ascii="Calibri" w:eastAsiaTheme="majorEastAsia" w:hAnsi="Calibri" w:cs="Calibri"/>
+          <w:color w:val="4EA72E" w:themeColor="accent6"/>
           <w:sz w:val="22"/>
           <w:szCs w:val="22"/>
           <w:lang w:val="de-DE"/>
@@ -2264,16 +2303,18 @@
         <w:rPr>
           <w:rStyle w:val="normaltextrun"/>
           <w:rFonts w:ascii="Calibri" w:eastAsiaTheme="majorEastAsia" w:hAnsi="Calibri" w:cs="Calibri"/>
-          <w:sz w:val="22"/>
-          <w:szCs w:val="22"/>
-          <w:lang w:val="de-DE"/>
-        </w:rPr>
-        <w:t> </w:t>
-      </w:r>
-      <w:r>
-        <w:rPr>
-          <w:rStyle w:val="spellingerror"/>
-          <w:rFonts w:ascii="Calibri" w:eastAsiaTheme="majorEastAsia" w:hAnsi="Calibri" w:cs="Calibri"/>
+          <w:color w:val="4EA72E" w:themeColor="accent6"/>
+          <w:sz w:val="22"/>
+          <w:szCs w:val="22"/>
+          <w:lang w:val="de-DE"/>
+        </w:rPr>
+        <w:t> </w:t>
+      </w:r>
+      <w:r>
+        <w:rPr>
+          <w:rStyle w:val="spellingerror"/>
+          <w:rFonts w:ascii="Calibri" w:eastAsiaTheme="majorEastAsia" w:hAnsi="Calibri" w:cs="Calibri"/>
+          <w:color w:val="4EA72E" w:themeColor="accent6"/>
           <w:sz w:val="22"/>
           <w:szCs w:val="22"/>
           <w:lang w:val="de-DE"/>
@@ -2284,6 +2325,7 @@
         <w:rPr>
           <w:rStyle w:val="normaltextrun"/>
           <w:rFonts w:ascii="Calibri" w:eastAsiaTheme="majorEastAsia" w:hAnsi="Calibri" w:cs="Calibri"/>
+          <w:color w:val="4EA72E" w:themeColor="accent6"/>
           <w:sz w:val="22"/>
           <w:szCs w:val="22"/>
           <w:lang w:val="de-DE"/>
@@ -2294,6 +2336,7 @@
         <w:rPr>
           <w:rStyle w:val="eop"/>
           <w:rFonts w:ascii="Calibri" w:eastAsiaTheme="majorEastAsia" w:hAnsi="Calibri" w:cs="Calibri"/>
+          <w:color w:val="4EA72E" w:themeColor="accent6"/>
           <w:sz w:val="22"/>
           <w:szCs w:val="22"/>
           <w:lang w:val="de-DE"/>
@@ -2773,6 +2816,7 @@
         <w:textAlignment w:val="baseline"/>
         <w:rPr>
           <w:rFonts w:ascii="Segoe UI" w:hAnsi="Segoe UI" w:cs="Segoe UI"/>
+          <w:color w:val="4EA72E" w:themeColor="accent6"/>
           <w:sz w:val="18"/>
           <w:szCs w:val="18"/>
           <w:lang w:val="de-DE"/>
@@ -2782,6 +2826,7 @@
         <w:rPr>
           <w:rStyle w:val="normaltextrun"/>
           <w:rFonts w:ascii="Calibri" w:eastAsiaTheme="majorEastAsia" w:hAnsi="Calibri" w:cs="Calibri"/>
+          <w:color w:val="4EA72E" w:themeColor="accent6"/>
           <w:sz w:val="22"/>
           <w:szCs w:val="22"/>
           <w:lang w:val="de-DE"/>
@@ -2792,6 +2837,7 @@
         <w:rPr>
           <w:rStyle w:val="spellingerror"/>
           <w:rFonts w:ascii="Calibri" w:eastAsiaTheme="majorEastAsia" w:hAnsi="Calibri" w:cs="Calibri"/>
+          <w:color w:val="4EA72E" w:themeColor="accent6"/>
           <w:sz w:val="22"/>
           <w:szCs w:val="22"/>
           <w:lang w:val="de-DE"/>
@@ -2802,6 +2848,7 @@
         <w:rPr>
           <w:rStyle w:val="normaltextrun"/>
           <w:rFonts w:ascii="Calibri" w:eastAsiaTheme="majorEastAsia" w:hAnsi="Calibri" w:cs="Calibri"/>
+          <w:color w:val="4EA72E" w:themeColor="accent6"/>
           <w:sz w:val="22"/>
           <w:szCs w:val="22"/>
           <w:lang w:val="de-DE"/>
@@ -2812,6 +2859,7 @@
         <w:rPr>
           <w:rStyle w:val="spellingerror"/>
           <w:rFonts w:ascii="Calibri" w:eastAsiaTheme="majorEastAsia" w:hAnsi="Calibri" w:cs="Calibri"/>
+          <w:color w:val="4EA72E" w:themeColor="accent6"/>
           <w:sz w:val="22"/>
           <w:szCs w:val="22"/>
           <w:lang w:val="de-DE"/>
@@ -2822,6 +2870,7 @@
         <w:rPr>
           <w:rStyle w:val="normaltextrun"/>
           <w:rFonts w:ascii="Calibri" w:eastAsiaTheme="majorEastAsia" w:hAnsi="Calibri" w:cs="Calibri"/>
+          <w:color w:val="4EA72E" w:themeColor="accent6"/>
           <w:sz w:val="22"/>
           <w:szCs w:val="22"/>
           <w:lang w:val="de-DE"/>
@@ -2832,6 +2881,7 @@
         <w:rPr>
           <w:rStyle w:val="spellingerror"/>
           <w:rFonts w:ascii="Calibri" w:eastAsiaTheme="majorEastAsia" w:hAnsi="Calibri" w:cs="Calibri"/>
+          <w:color w:val="4EA72E" w:themeColor="accent6"/>
           <w:sz w:val="22"/>
           <w:szCs w:val="22"/>
           <w:lang w:val="de-DE"/>
@@ -2842,16 +2892,18 @@
         <w:rPr>
           <w:rStyle w:val="normaltextrun"/>
           <w:rFonts w:ascii="Calibri" w:eastAsiaTheme="majorEastAsia" w:hAnsi="Calibri" w:cs="Calibri"/>
-          <w:sz w:val="22"/>
-          <w:szCs w:val="22"/>
-          <w:lang w:val="de-DE"/>
-        </w:rPr>
-        <w:t> </w:t>
-      </w:r>
-      <w:r>
-        <w:rPr>
-          <w:rStyle w:val="spellingerror"/>
-          <w:rFonts w:ascii="Calibri" w:eastAsiaTheme="majorEastAsia" w:hAnsi="Calibri" w:cs="Calibri"/>
+          <w:color w:val="4EA72E" w:themeColor="accent6"/>
+          <w:sz w:val="22"/>
+          <w:szCs w:val="22"/>
+          <w:lang w:val="de-DE"/>
+        </w:rPr>
+        <w:t> </w:t>
+      </w:r>
+      <w:r>
+        <w:rPr>
+          <w:rStyle w:val="spellingerror"/>
+          <w:rFonts w:ascii="Calibri" w:eastAsiaTheme="majorEastAsia" w:hAnsi="Calibri" w:cs="Calibri"/>
+          <w:color w:val="4EA72E" w:themeColor="accent6"/>
           <w:sz w:val="22"/>
           <w:szCs w:val="22"/>
           <w:lang w:val="de-DE"/>
@@ -2862,16 +2914,18 @@
         <w:rPr>
           <w:rStyle w:val="normaltextrun"/>
           <w:rFonts w:ascii="Calibri" w:eastAsiaTheme="majorEastAsia" w:hAnsi="Calibri" w:cs="Calibri"/>
-          <w:sz w:val="22"/>
-          <w:szCs w:val="22"/>
-          <w:lang w:val="de-DE"/>
-        </w:rPr>
-        <w:t> </w:t>
-      </w:r>
-      <w:r>
-        <w:rPr>
-          <w:rStyle w:val="spellingerror"/>
-          <w:rFonts w:ascii="Calibri" w:eastAsiaTheme="majorEastAsia" w:hAnsi="Calibri" w:cs="Calibri"/>
+          <w:color w:val="4EA72E" w:themeColor="accent6"/>
+          <w:sz w:val="22"/>
+          <w:szCs w:val="22"/>
+          <w:lang w:val="de-DE"/>
+        </w:rPr>
+        <w:t> </w:t>
+      </w:r>
+      <w:r>
+        <w:rPr>
+          <w:rStyle w:val="spellingerror"/>
+          <w:rFonts w:ascii="Calibri" w:eastAsiaTheme="majorEastAsia" w:hAnsi="Calibri" w:cs="Calibri"/>
+          <w:color w:val="4EA72E" w:themeColor="accent6"/>
           <w:sz w:val="22"/>
           <w:szCs w:val="22"/>
           <w:lang w:val="de-DE"/>
@@ -2882,6 +2936,7 @@
         <w:rPr>
           <w:rStyle w:val="normaltextrun"/>
           <w:rFonts w:ascii="Calibri" w:eastAsiaTheme="majorEastAsia" w:hAnsi="Calibri" w:cs="Calibri"/>
+          <w:color w:val="4EA72E" w:themeColor="accent6"/>
           <w:sz w:val="22"/>
           <w:szCs w:val="22"/>
           <w:lang w:val="de-DE"/>
@@ -2892,6 +2947,7 @@
         <w:rPr>
           <w:rStyle w:val="spellingerror"/>
           <w:rFonts w:ascii="Calibri" w:eastAsiaTheme="majorEastAsia" w:hAnsi="Calibri" w:cs="Calibri"/>
+          <w:color w:val="4EA72E" w:themeColor="accent6"/>
           <w:sz w:val="22"/>
           <w:szCs w:val="22"/>
           <w:lang w:val="de-DE"/>
@@ -2902,16 +2958,18 @@
         <w:rPr>
           <w:rStyle w:val="normaltextrun"/>
           <w:rFonts w:ascii="Calibri" w:eastAsiaTheme="majorEastAsia" w:hAnsi="Calibri" w:cs="Calibri"/>
-          <w:sz w:val="22"/>
-          <w:szCs w:val="22"/>
-          <w:lang w:val="de-DE"/>
-        </w:rPr>
-        <w:t> </w:t>
-      </w:r>
-      <w:r>
-        <w:rPr>
-          <w:rStyle w:val="spellingerror"/>
-          <w:rFonts w:ascii="Calibri" w:eastAsiaTheme="majorEastAsia" w:hAnsi="Calibri" w:cs="Calibri"/>
+          <w:color w:val="4EA72E" w:themeColor="accent6"/>
+          <w:sz w:val="22"/>
+          <w:szCs w:val="22"/>
+          <w:lang w:val="de-DE"/>
+        </w:rPr>
+        <w:t> </w:t>
+      </w:r>
+      <w:r>
+        <w:rPr>
+          <w:rStyle w:val="spellingerror"/>
+          <w:rFonts w:ascii="Calibri" w:eastAsiaTheme="majorEastAsia" w:hAnsi="Calibri" w:cs="Calibri"/>
+          <w:color w:val="4EA72E" w:themeColor="accent6"/>
           <w:sz w:val="22"/>
           <w:szCs w:val="22"/>
           <w:lang w:val="de-DE"/>
@@ -2922,21 +2980,12 @@
         <w:rPr>
           <w:rStyle w:val="eop"/>
           <w:rFonts w:ascii="Calibri" w:eastAsiaTheme="majorEastAsia" w:hAnsi="Calibri" w:cs="Calibri"/>
-          <w:sz w:val="22"/>
-          <w:szCs w:val="22"/>
-          <w:lang w:val="de-DE"/>
-        </w:rPr>
-        <w:t> </w:t>
-      </w:r>
-      <w:r>
-        <w:rPr>
-          <w:rStyle w:val="eop"/>
-          <w:rFonts w:ascii="Calibri" w:eastAsiaTheme="majorEastAsia" w:hAnsi="Calibri" w:cs="Calibri"/>
-          <w:sz w:val="22"/>
-          <w:szCs w:val="22"/>
-          <w:lang w:val="de-DE"/>
-        </w:rPr>
-        <w:t>1</w:t>
+          <w:color w:val="4EA72E" w:themeColor="accent6"/>
+          <w:sz w:val="22"/>
+          <w:szCs w:val="22"/>
+          <w:lang w:val="de-DE"/>
+        </w:rPr>
+        <w:t> 1</w:t>
       </w:r>
     </w:p>
     <w:p>
@@ -2950,6 +2999,7 @@
         <w:textAlignment w:val="baseline"/>
         <w:rPr>
           <w:rFonts w:ascii="Segoe UI" w:hAnsi="Segoe UI" w:cs="Segoe UI"/>
+          <w:color w:val="4EA72E" w:themeColor="accent6"/>
           <w:sz w:val="18"/>
           <w:szCs w:val="18"/>
           <w:lang w:val="de-DE"/>
@@ -2959,6 +3009,7 @@
         <w:rPr>
           <w:rStyle w:val="normaltextrun"/>
           <w:rFonts w:ascii="Calibri" w:eastAsiaTheme="majorEastAsia" w:hAnsi="Calibri" w:cs="Calibri"/>
+          <w:color w:val="4EA72E" w:themeColor="accent6"/>
           <w:sz w:val="22"/>
           <w:szCs w:val="22"/>
           <w:lang w:val="de-DE"/>
@@ -2969,6 +3020,7 @@
         <w:rPr>
           <w:rStyle w:val="spellingerror"/>
           <w:rFonts w:ascii="Calibri" w:eastAsiaTheme="majorEastAsia" w:hAnsi="Calibri" w:cs="Calibri"/>
+          <w:color w:val="4EA72E" w:themeColor="accent6"/>
           <w:sz w:val="22"/>
           <w:szCs w:val="22"/>
           <w:lang w:val="de-DE"/>
@@ -2979,6 +3031,7 @@
         <w:rPr>
           <w:rStyle w:val="normaltextrun"/>
           <w:rFonts w:ascii="Calibri" w:eastAsiaTheme="majorEastAsia" w:hAnsi="Calibri" w:cs="Calibri"/>
+          <w:color w:val="4EA72E" w:themeColor="accent6"/>
           <w:sz w:val="22"/>
           <w:szCs w:val="22"/>
           <w:lang w:val="de-DE"/>
@@ -2989,6 +3042,7 @@
         <w:rPr>
           <w:rStyle w:val="spellingerror"/>
           <w:rFonts w:ascii="Calibri" w:eastAsiaTheme="majorEastAsia" w:hAnsi="Calibri" w:cs="Calibri"/>
+          <w:color w:val="4EA72E" w:themeColor="accent6"/>
           <w:sz w:val="22"/>
           <w:szCs w:val="22"/>
           <w:lang w:val="de-DE"/>
@@ -2999,16 +3053,18 @@
         <w:rPr>
           <w:rStyle w:val="normaltextrun"/>
           <w:rFonts w:ascii="Calibri" w:eastAsiaTheme="majorEastAsia" w:hAnsi="Calibri" w:cs="Calibri"/>
-          <w:sz w:val="22"/>
-          <w:szCs w:val="22"/>
-          <w:lang w:val="de-DE"/>
-        </w:rPr>
-        <w:t> </w:t>
-      </w:r>
-      <w:r>
-        <w:rPr>
-          <w:rStyle w:val="spellingerror"/>
-          <w:rFonts w:ascii="Calibri" w:eastAsiaTheme="majorEastAsia" w:hAnsi="Calibri" w:cs="Calibri"/>
+          <w:color w:val="4EA72E" w:themeColor="accent6"/>
+          <w:sz w:val="22"/>
+          <w:szCs w:val="22"/>
+          <w:lang w:val="de-DE"/>
+        </w:rPr>
+        <w:t> </w:t>
+      </w:r>
+      <w:r>
+        <w:rPr>
+          <w:rStyle w:val="spellingerror"/>
+          <w:rFonts w:ascii="Calibri" w:eastAsiaTheme="majorEastAsia" w:hAnsi="Calibri" w:cs="Calibri"/>
+          <w:color w:val="4EA72E" w:themeColor="accent6"/>
           <w:sz w:val="22"/>
           <w:szCs w:val="22"/>
           <w:lang w:val="de-DE"/>
@@ -3019,16 +3075,18 @@
         <w:rPr>
           <w:rStyle w:val="normaltextrun"/>
           <w:rFonts w:ascii="Calibri" w:eastAsiaTheme="majorEastAsia" w:hAnsi="Calibri" w:cs="Calibri"/>
-          <w:sz w:val="22"/>
-          <w:szCs w:val="22"/>
-          <w:lang w:val="de-DE"/>
-        </w:rPr>
-        <w:t> </w:t>
-      </w:r>
-      <w:r>
-        <w:rPr>
-          <w:rStyle w:val="spellingerror"/>
-          <w:rFonts w:ascii="Calibri" w:eastAsiaTheme="majorEastAsia" w:hAnsi="Calibri" w:cs="Calibri"/>
+          <w:color w:val="4EA72E" w:themeColor="accent6"/>
+          <w:sz w:val="22"/>
+          <w:szCs w:val="22"/>
+          <w:lang w:val="de-DE"/>
+        </w:rPr>
+        <w:t> </w:t>
+      </w:r>
+      <w:r>
+        <w:rPr>
+          <w:rStyle w:val="spellingerror"/>
+          <w:rFonts w:ascii="Calibri" w:eastAsiaTheme="majorEastAsia" w:hAnsi="Calibri" w:cs="Calibri"/>
+          <w:color w:val="4EA72E" w:themeColor="accent6"/>
           <w:sz w:val="22"/>
           <w:szCs w:val="22"/>
           <w:lang w:val="de-DE"/>
@@ -3039,6 +3097,7 @@
         <w:rPr>
           <w:rStyle w:val="normaltextrun"/>
           <w:rFonts w:ascii="Calibri" w:eastAsiaTheme="majorEastAsia" w:hAnsi="Calibri" w:cs="Calibri"/>
+          <w:color w:val="4EA72E" w:themeColor="accent6"/>
           <w:sz w:val="22"/>
           <w:szCs w:val="22"/>
           <w:lang w:val="de-DE"/>
@@ -3049,6 +3108,7 @@
         <w:rPr>
           <w:rStyle w:val="spellingerror"/>
           <w:rFonts w:ascii="Calibri" w:eastAsiaTheme="majorEastAsia" w:hAnsi="Calibri" w:cs="Calibri"/>
+          <w:color w:val="4EA72E" w:themeColor="accent6"/>
           <w:sz w:val="22"/>
           <w:szCs w:val="22"/>
           <w:lang w:val="de-DE"/>
@@ -3059,6 +3119,7 @@
         <w:rPr>
           <w:rStyle w:val="normaltextrun"/>
           <w:rFonts w:ascii="Calibri" w:eastAsiaTheme="majorEastAsia" w:hAnsi="Calibri" w:cs="Calibri"/>
+          <w:color w:val="4EA72E" w:themeColor="accent6"/>
           <w:sz w:val="22"/>
           <w:szCs w:val="22"/>
           <w:lang w:val="de-DE"/>
@@ -3069,21 +3130,12 @@
         <w:rPr>
           <w:rStyle w:val="eop"/>
           <w:rFonts w:ascii="Calibri" w:eastAsiaTheme="majorEastAsia" w:hAnsi="Calibri" w:cs="Calibri"/>
-          <w:sz w:val="22"/>
-          <w:szCs w:val="22"/>
-          <w:lang w:val="de-DE"/>
-        </w:rPr>
-        <w:t> </w:t>
-      </w:r>
-      <w:r>
-        <w:rPr>
-          <w:rStyle w:val="eop"/>
-          <w:rFonts w:ascii="Calibri" w:eastAsiaTheme="majorEastAsia" w:hAnsi="Calibri" w:cs="Calibri"/>
-          <w:sz w:val="22"/>
-          <w:szCs w:val="22"/>
-          <w:lang w:val="de-DE"/>
-        </w:rPr>
-        <w:t>4</w:t>
+          <w:color w:val="4EA72E" w:themeColor="accent6"/>
+          <w:sz w:val="22"/>
+          <w:szCs w:val="22"/>
+          <w:lang w:val="de-DE"/>
+        </w:rPr>
+        <w:t> 4</w:t>
       </w:r>
     </w:p>
     <w:p>
@@ -3194,6 +3246,7 @@
         <w:textAlignment w:val="baseline"/>
         <w:rPr>
           <w:rFonts w:ascii="Segoe UI" w:hAnsi="Segoe UI" w:cs="Segoe UI"/>
+          <w:color w:val="4EA72E" w:themeColor="accent6"/>
           <w:sz w:val="18"/>
           <w:szCs w:val="18"/>
           <w:lang w:val="de-DE"/>
@@ -3203,6 +3256,7 @@
         <w:rPr>
           <w:rStyle w:val="spellingerror"/>
           <w:rFonts w:ascii="Calibri" w:eastAsiaTheme="majorEastAsia" w:hAnsi="Calibri" w:cs="Calibri"/>
+          <w:color w:val="4EA72E" w:themeColor="accent6"/>
           <w:sz w:val="22"/>
           <w:szCs w:val="22"/>
           <w:lang w:val="de-DE"/>
@@ -3213,16 +3267,18 @@
         <w:rPr>
           <w:rStyle w:val="normaltextrun"/>
           <w:rFonts w:ascii="Calibri" w:eastAsiaTheme="majorEastAsia" w:hAnsi="Calibri" w:cs="Calibri"/>
-          <w:sz w:val="22"/>
-          <w:szCs w:val="22"/>
-          <w:lang w:val="de-DE"/>
-        </w:rPr>
-        <w:t> </w:t>
-      </w:r>
-      <w:r>
-        <w:rPr>
-          <w:rStyle w:val="spellingerror"/>
-          <w:rFonts w:ascii="Calibri" w:eastAsiaTheme="majorEastAsia" w:hAnsi="Calibri" w:cs="Calibri"/>
+          <w:color w:val="4EA72E" w:themeColor="accent6"/>
+          <w:sz w:val="22"/>
+          <w:szCs w:val="22"/>
+          <w:lang w:val="de-DE"/>
+        </w:rPr>
+        <w:t> </w:t>
+      </w:r>
+      <w:r>
+        <w:rPr>
+          <w:rStyle w:val="spellingerror"/>
+          <w:rFonts w:ascii="Calibri" w:eastAsiaTheme="majorEastAsia" w:hAnsi="Calibri" w:cs="Calibri"/>
+          <w:color w:val="4EA72E" w:themeColor="accent6"/>
           <w:sz w:val="22"/>
           <w:szCs w:val="22"/>
           <w:lang w:val="de-DE"/>
@@ -3233,6 +3289,7 @@
         <w:rPr>
           <w:rStyle w:val="normaltextrun"/>
           <w:rFonts w:ascii="Calibri" w:eastAsiaTheme="majorEastAsia" w:hAnsi="Calibri" w:cs="Calibri"/>
+          <w:color w:val="4EA72E" w:themeColor="accent6"/>
           <w:sz w:val="22"/>
           <w:szCs w:val="22"/>
           <w:lang w:val="de-DE"/>
@@ -3243,6 +3300,7 @@
         <w:rPr>
           <w:rStyle w:val="spellingerror"/>
           <w:rFonts w:ascii="Calibri" w:eastAsiaTheme="majorEastAsia" w:hAnsi="Calibri" w:cs="Calibri"/>
+          <w:color w:val="4EA72E" w:themeColor="accent6"/>
           <w:sz w:val="22"/>
           <w:szCs w:val="22"/>
           <w:lang w:val="de-DE"/>
@@ -3253,6 +3311,7 @@
         <w:rPr>
           <w:rStyle w:val="normaltextrun"/>
           <w:rFonts w:ascii="Calibri" w:eastAsiaTheme="majorEastAsia" w:hAnsi="Calibri" w:cs="Calibri"/>
+          <w:color w:val="4EA72E" w:themeColor="accent6"/>
           <w:sz w:val="22"/>
           <w:szCs w:val="22"/>
           <w:lang w:val="de-DE"/>
@@ -3263,6 +3322,7 @@
         <w:rPr>
           <w:rStyle w:val="spellingerror"/>
           <w:rFonts w:ascii="Calibri" w:eastAsiaTheme="majorEastAsia" w:hAnsi="Calibri" w:cs="Calibri"/>
+          <w:color w:val="4EA72E" w:themeColor="accent6"/>
           <w:sz w:val="22"/>
           <w:szCs w:val="22"/>
           <w:lang w:val="de-DE"/>
@@ -3273,16 +3333,18 @@
         <w:rPr>
           <w:rStyle w:val="normaltextrun"/>
           <w:rFonts w:ascii="Calibri" w:eastAsiaTheme="majorEastAsia" w:hAnsi="Calibri" w:cs="Calibri"/>
-          <w:sz w:val="22"/>
-          <w:szCs w:val="22"/>
-          <w:lang w:val="de-DE"/>
-        </w:rPr>
-        <w:t> </w:t>
-      </w:r>
-      <w:r>
-        <w:rPr>
-          <w:rStyle w:val="spellingerror"/>
-          <w:rFonts w:ascii="Calibri" w:eastAsiaTheme="majorEastAsia" w:hAnsi="Calibri" w:cs="Calibri"/>
+          <w:color w:val="4EA72E" w:themeColor="accent6"/>
+          <w:sz w:val="22"/>
+          <w:szCs w:val="22"/>
+          <w:lang w:val="de-DE"/>
+        </w:rPr>
+        <w:t> </w:t>
+      </w:r>
+      <w:r>
+        <w:rPr>
+          <w:rStyle w:val="spellingerror"/>
+          <w:rFonts w:ascii="Calibri" w:eastAsiaTheme="majorEastAsia" w:hAnsi="Calibri" w:cs="Calibri"/>
+          <w:color w:val="4EA72E" w:themeColor="accent6"/>
           <w:sz w:val="22"/>
           <w:szCs w:val="22"/>
           <w:lang w:val="de-DE"/>
@@ -3293,6 +3355,7 @@
         <w:rPr>
           <w:rStyle w:val="normaltextrun"/>
           <w:rFonts w:ascii="Calibri" w:eastAsiaTheme="majorEastAsia" w:hAnsi="Calibri" w:cs="Calibri"/>
+          <w:color w:val="4EA72E" w:themeColor="accent6"/>
           <w:sz w:val="22"/>
           <w:szCs w:val="22"/>
           <w:lang w:val="de-DE"/>
@@ -3303,6 +3366,7 @@
         <w:rPr>
           <w:rStyle w:val="spellingerror"/>
           <w:rFonts w:ascii="Calibri" w:eastAsiaTheme="majorEastAsia" w:hAnsi="Calibri" w:cs="Calibri"/>
+          <w:color w:val="4EA72E" w:themeColor="accent6"/>
           <w:sz w:val="22"/>
           <w:szCs w:val="22"/>
           <w:lang w:val="de-DE"/>
@@ -3313,16 +3377,18 @@
         <w:rPr>
           <w:rStyle w:val="normaltextrun"/>
           <w:rFonts w:ascii="Calibri" w:eastAsiaTheme="majorEastAsia" w:hAnsi="Calibri" w:cs="Calibri"/>
-          <w:sz w:val="22"/>
-          <w:szCs w:val="22"/>
-          <w:lang w:val="de-DE"/>
-        </w:rPr>
-        <w:t> </w:t>
-      </w:r>
-      <w:r>
-        <w:rPr>
-          <w:rStyle w:val="spellingerror"/>
-          <w:rFonts w:ascii="Calibri" w:eastAsiaTheme="majorEastAsia" w:hAnsi="Calibri" w:cs="Calibri"/>
+          <w:color w:val="4EA72E" w:themeColor="accent6"/>
+          <w:sz w:val="22"/>
+          <w:szCs w:val="22"/>
+          <w:lang w:val="de-DE"/>
+        </w:rPr>
+        <w:t> </w:t>
+      </w:r>
+      <w:r>
+        <w:rPr>
+          <w:rStyle w:val="spellingerror"/>
+          <w:rFonts w:ascii="Calibri" w:eastAsiaTheme="majorEastAsia" w:hAnsi="Calibri" w:cs="Calibri"/>
+          <w:color w:val="4EA72E" w:themeColor="accent6"/>
           <w:sz w:val="22"/>
           <w:szCs w:val="22"/>
           <w:lang w:val="de-DE"/>
@@ -3333,6 +3399,7 @@
         <w:rPr>
           <w:rStyle w:val="normaltextrun"/>
           <w:rFonts w:ascii="Calibri" w:eastAsiaTheme="majorEastAsia" w:hAnsi="Calibri" w:cs="Calibri"/>
+          <w:color w:val="4EA72E" w:themeColor="accent6"/>
           <w:sz w:val="22"/>
           <w:szCs w:val="22"/>
           <w:lang w:val="de-DE"/>
@@ -3343,6 +3410,7 @@
         <w:rPr>
           <w:rStyle w:val="spellingerror"/>
           <w:rFonts w:ascii="Calibri" w:eastAsiaTheme="majorEastAsia" w:hAnsi="Calibri" w:cs="Calibri"/>
+          <w:color w:val="4EA72E" w:themeColor="accent6"/>
           <w:sz w:val="22"/>
           <w:szCs w:val="22"/>
           <w:lang w:val="de-DE"/>
@@ -3353,6 +3421,7 @@
         <w:rPr>
           <w:rStyle w:val="normaltextrun"/>
           <w:rFonts w:ascii="Calibri" w:eastAsiaTheme="majorEastAsia" w:hAnsi="Calibri" w:cs="Calibri"/>
+          <w:color w:val="4EA72E" w:themeColor="accent6"/>
           <w:sz w:val="22"/>
           <w:szCs w:val="22"/>
           <w:lang w:val="de-DE"/>
@@ -3363,6 +3432,7 @@
         <w:rPr>
           <w:rStyle w:val="spellingerror"/>
           <w:rFonts w:ascii="Calibri" w:eastAsiaTheme="majorEastAsia" w:hAnsi="Calibri" w:cs="Calibri"/>
+          <w:color w:val="4EA72E" w:themeColor="accent6"/>
           <w:sz w:val="22"/>
           <w:szCs w:val="22"/>
           <w:lang w:val="de-DE"/>
@@ -3373,16 +3443,18 @@
         <w:rPr>
           <w:rStyle w:val="normaltextrun"/>
           <w:rFonts w:ascii="Calibri" w:eastAsiaTheme="majorEastAsia" w:hAnsi="Calibri" w:cs="Calibri"/>
-          <w:sz w:val="22"/>
-          <w:szCs w:val="22"/>
-          <w:lang w:val="de-DE"/>
-        </w:rPr>
-        <w:t> </w:t>
-      </w:r>
-      <w:r>
-        <w:rPr>
-          <w:rStyle w:val="spellingerror"/>
-          <w:rFonts w:ascii="Calibri" w:eastAsiaTheme="majorEastAsia" w:hAnsi="Calibri" w:cs="Calibri"/>
+          <w:color w:val="4EA72E" w:themeColor="accent6"/>
+          <w:sz w:val="22"/>
+          <w:szCs w:val="22"/>
+          <w:lang w:val="de-DE"/>
+        </w:rPr>
+        <w:t> </w:t>
+      </w:r>
+      <w:r>
+        <w:rPr>
+          <w:rStyle w:val="spellingerror"/>
+          <w:rFonts w:ascii="Calibri" w:eastAsiaTheme="majorEastAsia" w:hAnsi="Calibri" w:cs="Calibri"/>
+          <w:color w:val="4EA72E" w:themeColor="accent6"/>
           <w:sz w:val="22"/>
           <w:szCs w:val="22"/>
           <w:lang w:val="de-DE"/>
@@ -3393,21 +3465,12 @@
         <w:rPr>
           <w:rStyle w:val="eop"/>
           <w:rFonts w:ascii="Calibri" w:eastAsiaTheme="majorEastAsia" w:hAnsi="Calibri" w:cs="Calibri"/>
-          <w:sz w:val="22"/>
-          <w:szCs w:val="22"/>
-          <w:lang w:val="de-DE"/>
-        </w:rPr>
-        <w:t> </w:t>
-      </w:r>
-      <w:r>
-        <w:rPr>
-          <w:rStyle w:val="eop"/>
-          <w:rFonts w:ascii="Calibri" w:eastAsiaTheme="majorEastAsia" w:hAnsi="Calibri" w:cs="Calibri"/>
-          <w:sz w:val="22"/>
-          <w:szCs w:val="22"/>
-          <w:lang w:val="de-DE"/>
-        </w:rPr>
-        <w:t>6</w:t>
+          <w:color w:val="4EA72E" w:themeColor="accent6"/>
+          <w:sz w:val="22"/>
+          <w:szCs w:val="22"/>
+          <w:lang w:val="de-DE"/>
+        </w:rPr>
+        <w:t> 6</w:t>
       </w:r>
     </w:p>
     <w:p>
@@ -3949,25 +4012,7 @@
           <w:sz w:val="22"/>
           <w:szCs w:val="22"/>
         </w:rPr>
-        <w:t xml:space="preserve">Bei SHACL seite 20 </w:t>
-      </w:r>
-      <w:r>
-        <w:rPr>
-          <w:rStyle w:val="eop"/>
-          <w:rFonts w:ascii="Calibri" w:eastAsiaTheme="majorEastAsia" w:hAnsi="Calibri" w:cs="Calibri"/>
-          <w:sz w:val="22"/>
-          <w:szCs w:val="22"/>
-        </w:rPr>
-        <w:t>Introduce "target" and say that you focus on one of the cases</w:t>
-      </w:r>
-      <w:r>
-        <w:rPr>
-          <w:rStyle w:val="eop"/>
-          <w:rFonts w:ascii="Calibri" w:eastAsiaTheme="majorEastAsia" w:hAnsi="Calibri" w:cs="Calibri"/>
-          <w:sz w:val="22"/>
-          <w:szCs w:val="22"/>
-        </w:rPr>
-        <w:t>?</w:t>
+        <w:t>Bei SHACL seite 20 Introduce "target" and say that you focus on one of the cases?</w:t>
       </w:r>
     </w:p>
     <w:p>
@@ -4057,13 +4102,155 @@
     <w:p>
       <w:pPr>
         <w:pStyle w:val="paragraph"/>
+        <w:numPr>
+          <w:ilvl w:val="0"/>
+          <w:numId w:val="2"/>
+        </w:numPr>
         <w:spacing w:before="0" w:beforeAutospacing="0" w:after="0" w:afterAutospacing="0"/>
         <w:textAlignment w:val="baseline"/>
         <w:rPr>
+          <w:rFonts w:ascii="Calibri" w:eastAsiaTheme="majorEastAsia" w:hAnsi="Calibri" w:cs="Calibri"/>
+          <w:sz w:val="22"/>
+          <w:szCs w:val="22"/>
+          <w:lang w:val="de-DE"/>
+        </w:rPr>
+      </w:pPr>
+      <w:r>
+        <w:rPr>
+          <w:rFonts w:ascii="Calibri" w:eastAsiaTheme="majorEastAsia" w:hAnsi="Calibri" w:cs="Calibri"/>
+          <w:sz w:val="22"/>
+          <w:szCs w:val="22"/>
+          <w:lang w:val="de-DE"/>
+        </w:rPr>
+        <w:t xml:space="preserve">Methoden: present oder </w:t>
+      </w:r>
+      <w:proofErr w:type="spellStart"/>
+      <w:r>
+        <w:rPr>
+          <w:rFonts w:ascii="Calibri" w:eastAsiaTheme="majorEastAsia" w:hAnsi="Calibri" w:cs="Calibri"/>
+          <w:sz w:val="22"/>
+          <w:szCs w:val="22"/>
+          <w:lang w:val="de-DE"/>
+        </w:rPr>
+        <w:t>past</w:t>
+      </w:r>
+      <w:proofErr w:type="spellEnd"/>
+      <w:r>
+        <w:rPr>
+          <w:rFonts w:ascii="Calibri" w:eastAsiaTheme="majorEastAsia" w:hAnsi="Calibri" w:cs="Calibri"/>
+          <w:sz w:val="22"/>
+          <w:szCs w:val="22"/>
+          <w:lang w:val="de-DE"/>
+        </w:rPr>
+        <w:t xml:space="preserve"> </w:t>
+      </w:r>
+      <w:proofErr w:type="spellStart"/>
+      <w:r>
+        <w:rPr>
+          <w:rFonts w:ascii="Calibri" w:eastAsiaTheme="majorEastAsia" w:hAnsi="Calibri" w:cs="Calibri"/>
+          <w:sz w:val="22"/>
+          <w:szCs w:val="22"/>
+          <w:lang w:val="de-DE"/>
+        </w:rPr>
+        <w:t>tence</w:t>
+      </w:r>
+      <w:proofErr w:type="spellEnd"/>
+      <w:r>
+        <w:rPr>
+          <w:rFonts w:ascii="Calibri" w:eastAsiaTheme="majorEastAsia" w:hAnsi="Calibri" w:cs="Calibri"/>
+          <w:sz w:val="22"/>
+          <w:szCs w:val="22"/>
+          <w:lang w:val="de-DE"/>
+        </w:rPr>
+        <w:t xml:space="preserve"> verwenden</w:t>
+      </w:r>
+      <w:r>
+        <w:rPr>
+          <w:rFonts w:ascii="Calibri" w:eastAsiaTheme="majorEastAsia" w:hAnsi="Calibri" w:cs="Calibri"/>
+          <w:sz w:val="22"/>
+          <w:szCs w:val="22"/>
+          <w:lang w:val="de-DE"/>
+        </w:rPr>
+        <w:t>?</w:t>
+      </w:r>
+    </w:p>
+    <w:p>
+      <w:pPr>
+        <w:pStyle w:val="paragraph"/>
+        <w:numPr>
+          <w:ilvl w:val="0"/>
+          <w:numId w:val="2"/>
+        </w:numPr>
+        <w:spacing w:before="0" w:beforeAutospacing="0" w:after="0" w:afterAutospacing="0"/>
+        <w:textAlignment w:val="baseline"/>
+        <w:rPr>
+          <w:rFonts w:ascii="Calibri" w:eastAsiaTheme="majorEastAsia" w:hAnsi="Calibri" w:cs="Calibri"/>
+          <w:sz w:val="22"/>
+          <w:szCs w:val="22"/>
+          <w:lang w:val="de-DE"/>
+        </w:rPr>
+      </w:pPr>
+      <w:r>
+        <w:rPr>
+          <w:rFonts w:ascii="Calibri" w:eastAsiaTheme="majorEastAsia" w:hAnsi="Calibri" w:cs="Calibri"/>
+          <w:sz w:val="22"/>
+          <w:szCs w:val="22"/>
+          <w:lang w:val="de-DE"/>
+        </w:rPr>
+        <w:t xml:space="preserve">List </w:t>
+      </w:r>
+      <w:proofErr w:type="spellStart"/>
+      <w:r>
+        <w:rPr>
+          <w:rFonts w:ascii="Calibri" w:eastAsiaTheme="majorEastAsia" w:hAnsi="Calibri" w:cs="Calibri"/>
+          <w:sz w:val="22"/>
+          <w:szCs w:val="22"/>
+          <w:lang w:val="de-DE"/>
+        </w:rPr>
+        <w:t>of</w:t>
+      </w:r>
+      <w:proofErr w:type="spellEnd"/>
+      <w:r>
+        <w:rPr>
+          <w:rFonts w:ascii="Calibri" w:eastAsiaTheme="majorEastAsia" w:hAnsi="Calibri" w:cs="Calibri"/>
+          <w:sz w:val="22"/>
+          <w:szCs w:val="22"/>
+          <w:lang w:val="de-DE"/>
+        </w:rPr>
+        <w:t xml:space="preserve"> </w:t>
+      </w:r>
+      <w:proofErr w:type="spellStart"/>
+      <w:r>
+        <w:rPr>
+          <w:rFonts w:ascii="Calibri" w:eastAsiaTheme="majorEastAsia" w:hAnsi="Calibri" w:cs="Calibri"/>
+          <w:sz w:val="22"/>
+          <w:szCs w:val="22"/>
+          <w:lang w:val="de-DE"/>
+        </w:rPr>
+        <w:t>figures</w:t>
+      </w:r>
+      <w:proofErr w:type="spellEnd"/>
+      <w:r>
+        <w:rPr>
+          <w:rFonts w:ascii="Calibri" w:eastAsiaTheme="majorEastAsia" w:hAnsi="Calibri" w:cs="Calibri"/>
+          <w:sz w:val="22"/>
+          <w:szCs w:val="22"/>
+          <w:lang w:val="de-DE"/>
+        </w:rPr>
+        <w:t xml:space="preserve"> -&gt; war so im Template, wo hätte sie es hingegeben?</w:t>
+      </w:r>
+    </w:p>
+    <w:p>
+      <w:pPr>
+        <w:pStyle w:val="paragraph"/>
+        <w:spacing w:before="0" w:beforeAutospacing="0" w:after="0" w:afterAutospacing="0"/>
+        <w:ind w:left="720"/>
+        <w:textAlignment w:val="baseline"/>
+        <w:rPr>
           <w:rStyle w:val="eop"/>
-          <w:rFonts w:ascii="Calibri" w:eastAsiaTheme="majorEastAsia" w:hAnsi="Calibri" w:cs="Calibri"/>
-          <w:sz w:val="22"/>
-          <w:szCs w:val="22"/>
+          <w:rFonts w:ascii="Segoe UI" w:hAnsi="Segoe UI" w:cs="Segoe UI"/>
+          <w:sz w:val="18"/>
+          <w:szCs w:val="18"/>
           <w:lang w:val="de-DE"/>
         </w:rPr>
       </w:pPr>
@@ -4194,6 +4381,305 @@
           <w:lang w:val="de-DE"/>
         </w:rPr>
         <w:t>Referenzen direkt nach Wort</w:t>
+      </w:r>
+    </w:p>
+    <w:p>
+      <w:pPr>
+        <w:pStyle w:val="paragraph"/>
+        <w:numPr>
+          <w:ilvl w:val="0"/>
+          <w:numId w:val="3"/>
+        </w:numPr>
+        <w:spacing w:before="0" w:beforeAutospacing="0" w:after="0" w:afterAutospacing="0"/>
+        <w:textAlignment w:val="baseline"/>
+        <w:rPr>
+          <w:rFonts w:ascii="Calibri" w:eastAsiaTheme="majorEastAsia" w:hAnsi="Calibri" w:cs="Calibri"/>
+          <w:sz w:val="22"/>
+          <w:szCs w:val="22"/>
+          <w:lang w:val="de-DE"/>
+        </w:rPr>
+      </w:pPr>
+      <w:r>
+        <w:rPr>
+          <w:rFonts w:ascii="Calibri" w:eastAsiaTheme="majorEastAsia" w:hAnsi="Calibri" w:cs="Calibri"/>
+          <w:sz w:val="22"/>
+          <w:szCs w:val="22"/>
+          <w:lang w:val="de-DE"/>
+        </w:rPr>
+        <w:lastRenderedPageBreak/>
+        <w:t>Text nach Subkapite</w:t>
+      </w:r>
+      <w:r>
+        <w:rPr>
+          <w:rFonts w:ascii="Calibri" w:eastAsiaTheme="majorEastAsia" w:hAnsi="Calibri" w:cs="Calibri"/>
+          <w:sz w:val="22"/>
+          <w:szCs w:val="22"/>
+          <w:lang w:val="de-DE"/>
+        </w:rPr>
+        <w:t>l</w:t>
+      </w:r>
+    </w:p>
+    <w:p>
+      <w:pPr>
+        <w:pStyle w:val="paragraph"/>
+        <w:numPr>
+          <w:ilvl w:val="0"/>
+          <w:numId w:val="3"/>
+        </w:numPr>
+        <w:spacing w:before="0" w:beforeAutospacing="0" w:after="0" w:afterAutospacing="0"/>
+        <w:textAlignment w:val="baseline"/>
+        <w:rPr>
+          <w:rFonts w:ascii="Calibri" w:eastAsiaTheme="majorEastAsia" w:hAnsi="Calibri" w:cs="Calibri"/>
+          <w:sz w:val="22"/>
+          <w:szCs w:val="22"/>
+          <w:lang w:val="de-DE"/>
+        </w:rPr>
+      </w:pPr>
+      <w:r>
+        <w:rPr>
+          <w:rFonts w:ascii="Calibri" w:eastAsiaTheme="majorEastAsia" w:hAnsi="Calibri" w:cs="Calibri"/>
+          <w:sz w:val="22"/>
+          <w:szCs w:val="22"/>
+          <w:lang w:val="de-DE"/>
+        </w:rPr>
+        <w:t xml:space="preserve">Namen von </w:t>
+      </w:r>
+      <w:proofErr w:type="spellStart"/>
+      <w:r>
+        <w:rPr>
+          <w:rFonts w:ascii="Calibri" w:eastAsiaTheme="majorEastAsia" w:hAnsi="Calibri" w:cs="Calibri"/>
+          <w:sz w:val="22"/>
+          <w:szCs w:val="22"/>
+          <w:lang w:val="de-DE"/>
+        </w:rPr>
+        <w:t>WebApp</w:t>
+      </w:r>
+      <w:proofErr w:type="spellEnd"/>
+      <w:r>
+        <w:rPr>
+          <w:rFonts w:ascii="Calibri" w:eastAsiaTheme="majorEastAsia" w:hAnsi="Calibri" w:cs="Calibri"/>
+          <w:sz w:val="22"/>
+          <w:szCs w:val="22"/>
+          <w:lang w:val="de-DE"/>
+        </w:rPr>
+        <w:t xml:space="preserve"> </w:t>
+      </w:r>
+      <w:proofErr w:type="spellStart"/>
+      <w:r>
+        <w:rPr>
+          <w:rFonts w:ascii="Calibri" w:eastAsiaTheme="majorEastAsia" w:hAnsi="Calibri" w:cs="Calibri"/>
+          <w:sz w:val="22"/>
+          <w:szCs w:val="22"/>
+          <w:lang w:val="de-DE"/>
+        </w:rPr>
+        <w:t>austausschen</w:t>
+      </w:r>
+      <w:proofErr w:type="spellEnd"/>
+    </w:p>
+    <w:p>
+      <w:pPr>
+        <w:rPr>
+          <w:rFonts w:ascii="Calibri" w:eastAsiaTheme="majorEastAsia" w:hAnsi="Calibri" w:cs="Calibri"/>
+          <w:sz w:val="22"/>
+          <w:szCs w:val="22"/>
+          <w:lang w:val="de-DE"/>
+        </w:rPr>
+      </w:pPr>
+      <w:r>
+        <w:rPr>
+          <w:rFonts w:ascii="Calibri" w:eastAsiaTheme="majorEastAsia" w:hAnsi="Calibri" w:cs="Calibri"/>
+          <w:sz w:val="22"/>
+          <w:szCs w:val="22"/>
+          <w:lang w:val="de-DE"/>
+        </w:rPr>
+        <w:br w:type="page"/>
+      </w:r>
+    </w:p>
+    <w:p>
+      <w:pPr>
+        <w:rPr>
+          <w:rFonts w:ascii="Calibri" w:eastAsiaTheme="majorEastAsia" w:hAnsi="Calibri" w:cs="Calibri"/>
+          <w:kern w:val="0"/>
+          <w:sz w:val="22"/>
+          <w:szCs w:val="22"/>
+          <w:lang w:eastAsia="en-AU"/>
+          <w14:ligatures w14:val="none"/>
+        </w:rPr>
+      </w:pPr>
+      <w:r>
+        <w:rPr>
+          <w:rFonts w:ascii="Calibri" w:eastAsiaTheme="majorEastAsia" w:hAnsi="Calibri" w:cs="Calibri"/>
+          <w:kern w:val="0"/>
+          <w:sz w:val="22"/>
+          <w:szCs w:val="22"/>
+          <w:lang w:eastAsia="en-AU"/>
+          <w14:ligatures w14:val="none"/>
+        </w:rPr>
+        <w:lastRenderedPageBreak/>
+        <w:t xml:space="preserve">Another aspect of performance optimization involved determining the most efficient method for extracting text segments for each shape from QSE. There were multiple approaches considered on how to use the information provided by QSE which includes a list of objects and the final SHACL file. However, inconsistencies between these objects were often encountered. In the final version, a combination of the two artifacts was used, the list of objects was used internally and the SHACL file was used for text generation. \newline </w:t>
+      </w:r>
+    </w:p>
+    <w:p>
+      <w:pPr>
+        <w:rPr>
+          <w:rFonts w:ascii="Calibri" w:eastAsiaTheme="majorEastAsia" w:hAnsi="Calibri" w:cs="Calibri"/>
+          <w:kern w:val="0"/>
+          <w:sz w:val="22"/>
+          <w:szCs w:val="22"/>
+          <w:lang w:eastAsia="en-AU"/>
+          <w14:ligatures w14:val="none"/>
+        </w:rPr>
+      </w:pPr>
+      <w:r>
+        <w:rPr>
+          <w:rFonts w:ascii="Calibri" w:eastAsiaTheme="majorEastAsia" w:hAnsi="Calibri" w:cs="Calibri"/>
+          <w:kern w:val="0"/>
+          <w:sz w:val="22"/>
+          <w:szCs w:val="22"/>
+          <w:lang w:eastAsia="en-AU"/>
+          <w14:ligatures w14:val="none"/>
+        </w:rPr>
+        <w:t xml:space="preserve">One attempt involved reading the SHACL file into an RDF4J or Jena model and then filtering it using SPARQL or provided methods to retrieve only the relevant text for each shape. Unexpectedly, this approach included dealing with blank nodes. The generated SHACL shapes included objects like SHACL-or and SHACL-in which are internally stored with blank nodes. To retrieve this full information, an algorithm had to be designed to recursively load the triples in the blank nodes from the model. However, this approach in general proved to be inefficient, therefore the final solution was to use regex to extract the shape segments directly from the SHACL file. Although this approach has several disadvantages, such as potential inconsistencies in recreating SHACL-In items and items in a SHACL-Or List, it is notably faster. However, QSE uses the </w:t>
+      </w:r>
+      <w:proofErr w:type="spellStart"/>
+      <w:r>
+        <w:rPr>
+          <w:rFonts w:ascii="Calibri" w:eastAsiaTheme="majorEastAsia" w:hAnsi="Calibri" w:cs="Calibri"/>
+          <w:kern w:val="0"/>
+          <w:sz w:val="22"/>
+          <w:szCs w:val="22"/>
+          <w:lang w:eastAsia="en-AU"/>
+          <w14:ligatures w14:val="none"/>
+        </w:rPr>
+        <w:t>TurtlePrettyFormatter</w:t>
+      </w:r>
+      <w:proofErr w:type="spellEnd"/>
+      <w:r>
+        <w:rPr>
+          <w:rFonts w:ascii="Calibri" w:eastAsiaTheme="majorEastAsia" w:hAnsi="Calibri" w:cs="Calibri"/>
+          <w:kern w:val="0"/>
+          <w:sz w:val="22"/>
+          <w:szCs w:val="22"/>
+          <w:lang w:eastAsia="en-AU"/>
+          <w14:ligatures w14:val="none"/>
+        </w:rPr>
+        <w:t xml:space="preserve"> to format SHACL files, therefore the general, consistent structure of the text is ensured which makes the comparison of shapes easy \cite{textor_atextorturtle-formatter_2023}. In the end, the support and confidence triples were removed by converting the text segment into a Jena file and then filtering the statements. To address the issue of SHACL-Or and SHACL-in items, algorithms were developed to order these text lines alphabetically.</w:t>
+      </w:r>
+    </w:p>
+    <w:p>
+      <w:pPr>
+        <w:rPr>
+          <w:rFonts w:ascii="Calibri" w:eastAsiaTheme="majorEastAsia" w:hAnsi="Calibri" w:cs="Calibri"/>
+          <w:kern w:val="0"/>
+          <w:sz w:val="22"/>
+          <w:szCs w:val="22"/>
+          <w:lang w:eastAsia="en-AU"/>
+          <w14:ligatures w14:val="none"/>
+        </w:rPr>
+      </w:pPr>
+      <w:r>
+        <w:rPr>
+          <w:rFonts w:ascii="Calibri" w:eastAsiaTheme="majorEastAsia" w:hAnsi="Calibri" w:cs="Calibri"/>
+          <w:kern w:val="0"/>
+          <w:sz w:val="22"/>
+          <w:szCs w:val="22"/>
+          <w:lang w:eastAsia="en-AU"/>
+          <w14:ligatures w14:val="none"/>
+        </w:rPr>
+        <w:t>\newline</w:t>
+      </w:r>
+    </w:p>
+    <w:p>
+      <w:pPr>
+        <w:rPr>
+          <w:rFonts w:ascii="Calibri" w:eastAsiaTheme="majorEastAsia" w:hAnsi="Calibri" w:cs="Calibri"/>
+          <w:kern w:val="0"/>
+          <w:sz w:val="22"/>
+          <w:szCs w:val="22"/>
+          <w:lang w:eastAsia="en-AU"/>
+          <w14:ligatures w14:val="none"/>
+        </w:rPr>
+      </w:pPr>
+      <w:r>
+        <w:rPr>
+          <w:rFonts w:ascii="Calibri" w:eastAsiaTheme="majorEastAsia" w:hAnsi="Calibri" w:cs="Calibri"/>
+          <w:kern w:val="0"/>
+          <w:sz w:val="22"/>
+          <w:szCs w:val="22"/>
+          <w:lang w:eastAsia="en-AU"/>
+          <w14:ligatures w14:val="none"/>
+        </w:rPr>
+        <w:t>The mapping between the shapes in different QSE runs is based on the name generated by QSE.</w:t>
+      </w:r>
+    </w:p>
+    <w:p>
+      <w:pPr>
+        <w:rPr>
+          <w:rFonts w:ascii="Calibri" w:eastAsiaTheme="majorEastAsia" w:hAnsi="Calibri" w:cs="Calibri"/>
+          <w:kern w:val="0"/>
+          <w:sz w:val="22"/>
+          <w:szCs w:val="22"/>
+          <w:lang w:eastAsia="en-AU"/>
+          <w14:ligatures w14:val="none"/>
+        </w:rPr>
+      </w:pPr>
+    </w:p>
+    <w:p>
+      <w:pPr>
+        <w:rPr>
+          <w:rFonts w:ascii="Calibri" w:eastAsiaTheme="majorEastAsia" w:hAnsi="Calibri" w:cs="Calibri"/>
+          <w:kern w:val="0"/>
+          <w:sz w:val="22"/>
+          <w:szCs w:val="22"/>
+          <w:lang w:eastAsia="en-AU"/>
+          <w14:ligatures w14:val="none"/>
+        </w:rPr>
+      </w:pPr>
+      <w:r>
+        <w:rPr>
+          <w:rFonts w:ascii="Calibri" w:eastAsiaTheme="majorEastAsia" w:hAnsi="Calibri" w:cs="Calibri"/>
+          <w:kern w:val="0"/>
+          <w:sz w:val="22"/>
+          <w:szCs w:val="22"/>
+          <w:lang w:eastAsia="en-AU"/>
+          <w14:ligatures w14:val="none"/>
+        </w:rPr>
+        <w:t>However, inconsistencies between these objects were often encountered.</w:t>
+      </w:r>
+    </w:p>
+    <w:p>
+      <w:pPr>
+        <w:rPr>
+          <w:rFonts w:ascii="Calibri" w:eastAsiaTheme="majorEastAsia" w:hAnsi="Calibri" w:cs="Calibri"/>
+          <w:kern w:val="0"/>
+          <w:sz w:val="22"/>
+          <w:szCs w:val="22"/>
+          <w:lang w:eastAsia="en-AU"/>
+          <w14:ligatures w14:val="none"/>
+        </w:rPr>
+      </w:pPr>
+    </w:p>
+    <w:p>
+      <w:pPr>
+        <w:rPr>
+          <w:rFonts w:ascii="Calibri" w:eastAsiaTheme="majorEastAsia" w:hAnsi="Calibri" w:cs="Calibri"/>
+          <w:kern w:val="0"/>
+          <w:sz w:val="22"/>
+          <w:szCs w:val="22"/>
+          <w:lang w:eastAsia="en-AU"/>
+          <w14:ligatures w14:val="none"/>
+        </w:rPr>
+      </w:pPr>
+      <w:r>
+        <w:rPr>
+          <w:rFonts w:ascii="Calibri" w:eastAsiaTheme="majorEastAsia" w:hAnsi="Calibri" w:cs="Calibri"/>
+          <w:kern w:val="0"/>
+          <w:sz w:val="22"/>
+          <w:szCs w:val="22"/>
+          <w:lang w:eastAsia="en-AU"/>
+          <w14:ligatures w14:val="none"/>
+        </w:rPr>
+        <w:t>An alternative approach would be to present the shape as an object with fixed properties, similar to the internal output format used by QSE. However, given the potential combinations and edge cases that could arise, it was determined that maintaining the output in its original SHACL Turtle format would be more practical</w:t>
       </w:r>
     </w:p>
     <w:sectPr>

</xml_diff>